<commit_message>
Small formatting updates to Lab03
</commit_message>
<xml_diff>
--- a/docs/materials/Labs/L03-A-ProgCircuits.docx
+++ b/docs/materials/Labs/L03-A-ProgCircuits.docx
@@ -4064,6 +4064,7 @@
           </w:tcPr>
           <w:p>
             <w:pPr>
+              <w:jc w:val="center"/>
               <w:rPr>
                 <w:rFonts w:asciiTheme="minorHAnsi" w:hAnsiTheme="minorHAnsi" w:cs="Calibri"/>
                 <w:b/>
@@ -4071,15 +4072,32 @@
                 <w:color w:val="FF0000"/>
               </w:rPr>
             </w:pPr>
-            <w:r>
+          </w:p>
+        </w:tc>
+        <w:tc>
+          <w:tcPr>
+            <w:tcW w:w="700" w:type="dxa"/>
+            <w:tcBorders>
+              <w:top w:val="single" w:sz="6" w:space="0" w:color="auto"/>
+              <w:left w:val="single" w:sz="6" w:space="0" w:color="auto"/>
+              <w:bottom w:val="single" w:sz="6" w:space="0" w:color="auto"/>
+              <w:right w:val="single" w:sz="6" w:space="0" w:color="auto"/>
+            </w:tcBorders>
+            <w:shd w:val="clear" w:color="auto" w:fill="auto"/>
+            <w:noWrap/>
+            <w:vAlign w:val="bottom"/>
+            <w:hideMark/>
+          </w:tcPr>
+          <w:p>
+            <w:pPr>
+              <w:jc w:val="center"/>
               <w:rPr>
                 <w:rFonts w:asciiTheme="minorHAnsi" w:hAnsiTheme="minorHAnsi" w:cs="Calibri"/>
                 <w:b/>
                 <w:bCs/>
                 <w:color w:val="FF0000"/>
               </w:rPr>
-              <w:t> </w:t>
-            </w:r>
+            </w:pPr>
           </w:p>
         </w:tc>
         <w:tc>
@@ -4098,6 +4116,7 @@
           </w:tcPr>
           <w:p>
             <w:pPr>
+              <w:jc w:val="center"/>
               <w:rPr>
                 <w:rFonts w:asciiTheme="minorHAnsi" w:hAnsiTheme="minorHAnsi" w:cs="Calibri"/>
                 <w:b/>
@@ -4105,49 +4124,6 @@
                 <w:color w:val="FF0000"/>
               </w:rPr>
             </w:pPr>
-            <w:r>
-              <w:rPr>
-                <w:rFonts w:asciiTheme="minorHAnsi" w:hAnsiTheme="minorHAnsi" w:cs="Calibri"/>
-                <w:b/>
-                <w:bCs/>
-                <w:color w:val="FF0000"/>
-              </w:rPr>
-              <w:t> </w:t>
-            </w:r>
-          </w:p>
-        </w:tc>
-        <w:tc>
-          <w:tcPr>
-            <w:tcW w:w="700" w:type="dxa"/>
-            <w:tcBorders>
-              <w:top w:val="single" w:sz="6" w:space="0" w:color="auto"/>
-              <w:left w:val="single" w:sz="6" w:space="0" w:color="auto"/>
-              <w:bottom w:val="single" w:sz="6" w:space="0" w:color="auto"/>
-              <w:right w:val="single" w:sz="6" w:space="0" w:color="auto"/>
-            </w:tcBorders>
-            <w:shd w:val="clear" w:color="auto" w:fill="auto"/>
-            <w:noWrap/>
-            <w:vAlign w:val="bottom"/>
-            <w:hideMark/>
-          </w:tcPr>
-          <w:p>
-            <w:pPr>
-              <w:rPr>
-                <w:rFonts w:asciiTheme="minorHAnsi" w:hAnsiTheme="minorHAnsi" w:cs="Calibri"/>
-                <w:b/>
-                <w:bCs/>
-                <w:color w:val="FF0000"/>
-              </w:rPr>
-            </w:pPr>
-            <w:r>
-              <w:rPr>
-                <w:rFonts w:asciiTheme="minorHAnsi" w:hAnsiTheme="minorHAnsi" w:cs="Calibri"/>
-                <w:b/>
-                <w:bCs/>
-                <w:color w:val="FF0000"/>
-              </w:rPr>
-              <w:t> </w:t>
-            </w:r>
           </w:p>
         </w:tc>
         <w:tc>
@@ -4298,6 +4274,7 @@
           </w:tcPr>
           <w:p>
             <w:pPr>
+              <w:jc w:val="center"/>
               <w:rPr>
                 <w:rFonts w:asciiTheme="minorHAnsi" w:hAnsiTheme="minorHAnsi" w:cs="Calibri"/>
                 <w:b/>
@@ -4305,15 +4282,32 @@
                 <w:color w:val="FF0000"/>
               </w:rPr>
             </w:pPr>
-            <w:r>
+          </w:p>
+        </w:tc>
+        <w:tc>
+          <w:tcPr>
+            <w:tcW w:w="700" w:type="dxa"/>
+            <w:tcBorders>
+              <w:top w:val="single" w:sz="6" w:space="0" w:color="auto"/>
+              <w:left w:val="single" w:sz="6" w:space="0" w:color="auto"/>
+              <w:bottom w:val="single" w:sz="6" w:space="0" w:color="auto"/>
+              <w:right w:val="single" w:sz="6" w:space="0" w:color="auto"/>
+            </w:tcBorders>
+            <w:shd w:val="clear" w:color="auto" w:fill="auto"/>
+            <w:noWrap/>
+            <w:vAlign w:val="bottom"/>
+            <w:hideMark/>
+          </w:tcPr>
+          <w:p>
+            <w:pPr>
+              <w:jc w:val="center"/>
               <w:rPr>
                 <w:rFonts w:asciiTheme="minorHAnsi" w:hAnsiTheme="minorHAnsi" w:cs="Calibri"/>
                 <w:b/>
                 <w:bCs/>
                 <w:color w:val="FF0000"/>
               </w:rPr>
-              <w:t> </w:t>
-            </w:r>
+            </w:pPr>
           </w:p>
         </w:tc>
         <w:tc>
@@ -4332,6 +4326,7 @@
           </w:tcPr>
           <w:p>
             <w:pPr>
+              <w:jc w:val="center"/>
               <w:rPr>
                 <w:rFonts w:asciiTheme="minorHAnsi" w:hAnsiTheme="minorHAnsi" w:cs="Calibri"/>
                 <w:b/>
@@ -4339,49 +4334,6 @@
                 <w:color w:val="FF0000"/>
               </w:rPr>
             </w:pPr>
-            <w:r>
-              <w:rPr>
-                <w:rFonts w:asciiTheme="minorHAnsi" w:hAnsiTheme="minorHAnsi" w:cs="Calibri"/>
-                <w:b/>
-                <w:bCs/>
-                <w:color w:val="FF0000"/>
-              </w:rPr>
-              <w:t> </w:t>
-            </w:r>
-          </w:p>
-        </w:tc>
-        <w:tc>
-          <w:tcPr>
-            <w:tcW w:w="700" w:type="dxa"/>
-            <w:tcBorders>
-              <w:top w:val="single" w:sz="6" w:space="0" w:color="auto"/>
-              <w:left w:val="single" w:sz="6" w:space="0" w:color="auto"/>
-              <w:bottom w:val="single" w:sz="6" w:space="0" w:color="auto"/>
-              <w:right w:val="single" w:sz="6" w:space="0" w:color="auto"/>
-            </w:tcBorders>
-            <w:shd w:val="clear" w:color="auto" w:fill="auto"/>
-            <w:noWrap/>
-            <w:vAlign w:val="bottom"/>
-            <w:hideMark/>
-          </w:tcPr>
-          <w:p>
-            <w:pPr>
-              <w:rPr>
-                <w:rFonts w:asciiTheme="minorHAnsi" w:hAnsiTheme="minorHAnsi" w:cs="Calibri"/>
-                <w:b/>
-                <w:bCs/>
-                <w:color w:val="FF0000"/>
-              </w:rPr>
-            </w:pPr>
-            <w:r>
-              <w:rPr>
-                <w:rFonts w:asciiTheme="minorHAnsi" w:hAnsiTheme="minorHAnsi" w:cs="Calibri"/>
-                <w:b/>
-                <w:bCs/>
-                <w:color w:val="FF0000"/>
-              </w:rPr>
-              <w:t> </w:t>
-            </w:r>
           </w:p>
         </w:tc>
         <w:tc>
@@ -4532,6 +4484,7 @@
           </w:tcPr>
           <w:p>
             <w:pPr>
+              <w:jc w:val="center"/>
               <w:rPr>
                 <w:rFonts w:asciiTheme="minorHAnsi" w:hAnsiTheme="minorHAnsi" w:cs="Calibri"/>
                 <w:b/>
@@ -4539,15 +4492,32 @@
                 <w:color w:val="FF0000"/>
               </w:rPr>
             </w:pPr>
-            <w:r>
+          </w:p>
+        </w:tc>
+        <w:tc>
+          <w:tcPr>
+            <w:tcW w:w="700" w:type="dxa"/>
+            <w:tcBorders>
+              <w:top w:val="single" w:sz="6" w:space="0" w:color="auto"/>
+              <w:left w:val="single" w:sz="6" w:space="0" w:color="auto"/>
+              <w:bottom w:val="single" w:sz="6" w:space="0" w:color="auto"/>
+              <w:right w:val="single" w:sz="6" w:space="0" w:color="auto"/>
+            </w:tcBorders>
+            <w:shd w:val="clear" w:color="auto" w:fill="auto"/>
+            <w:noWrap/>
+            <w:vAlign w:val="bottom"/>
+            <w:hideMark/>
+          </w:tcPr>
+          <w:p>
+            <w:pPr>
+              <w:jc w:val="center"/>
               <w:rPr>
                 <w:rFonts w:asciiTheme="minorHAnsi" w:hAnsiTheme="minorHAnsi" w:cs="Calibri"/>
                 <w:b/>
                 <w:bCs/>
                 <w:color w:val="FF0000"/>
               </w:rPr>
-              <w:t> </w:t>
-            </w:r>
+            </w:pPr>
           </w:p>
         </w:tc>
         <w:tc>
@@ -4566,6 +4536,7 @@
           </w:tcPr>
           <w:p>
             <w:pPr>
+              <w:jc w:val="center"/>
               <w:rPr>
                 <w:rFonts w:asciiTheme="minorHAnsi" w:hAnsiTheme="minorHAnsi" w:cs="Calibri"/>
                 <w:b/>
@@ -4573,49 +4544,6 @@
                 <w:color w:val="FF0000"/>
               </w:rPr>
             </w:pPr>
-            <w:r>
-              <w:rPr>
-                <w:rFonts w:asciiTheme="minorHAnsi" w:hAnsiTheme="minorHAnsi" w:cs="Calibri"/>
-                <w:b/>
-                <w:bCs/>
-                <w:color w:val="FF0000"/>
-              </w:rPr>
-              <w:t> </w:t>
-            </w:r>
-          </w:p>
-        </w:tc>
-        <w:tc>
-          <w:tcPr>
-            <w:tcW w:w="700" w:type="dxa"/>
-            <w:tcBorders>
-              <w:top w:val="single" w:sz="6" w:space="0" w:color="auto"/>
-              <w:left w:val="single" w:sz="6" w:space="0" w:color="auto"/>
-              <w:bottom w:val="single" w:sz="6" w:space="0" w:color="auto"/>
-              <w:right w:val="single" w:sz="6" w:space="0" w:color="auto"/>
-            </w:tcBorders>
-            <w:shd w:val="clear" w:color="auto" w:fill="auto"/>
-            <w:noWrap/>
-            <w:vAlign w:val="bottom"/>
-            <w:hideMark/>
-          </w:tcPr>
-          <w:p>
-            <w:pPr>
-              <w:rPr>
-                <w:rFonts w:asciiTheme="minorHAnsi" w:hAnsiTheme="minorHAnsi" w:cs="Calibri"/>
-                <w:b/>
-                <w:bCs/>
-                <w:color w:val="FF0000"/>
-              </w:rPr>
-            </w:pPr>
-            <w:r>
-              <w:rPr>
-                <w:rFonts w:asciiTheme="minorHAnsi" w:hAnsiTheme="minorHAnsi" w:cs="Calibri"/>
-                <w:b/>
-                <w:bCs/>
-                <w:color w:val="FF0000"/>
-              </w:rPr>
-              <w:t> </w:t>
-            </w:r>
           </w:p>
         </w:tc>
         <w:tc>
@@ -4766,6 +4694,7 @@
           </w:tcPr>
           <w:p>
             <w:pPr>
+              <w:jc w:val="center"/>
               <w:rPr>
                 <w:rFonts w:asciiTheme="minorHAnsi" w:hAnsiTheme="minorHAnsi" w:cs="Calibri"/>
                 <w:b/>
@@ -4773,15 +4702,32 @@
                 <w:color w:val="FF0000"/>
               </w:rPr>
             </w:pPr>
-            <w:r>
+          </w:p>
+        </w:tc>
+        <w:tc>
+          <w:tcPr>
+            <w:tcW w:w="700" w:type="dxa"/>
+            <w:tcBorders>
+              <w:top w:val="single" w:sz="6" w:space="0" w:color="auto"/>
+              <w:left w:val="single" w:sz="6" w:space="0" w:color="auto"/>
+              <w:bottom w:val="single" w:sz="6" w:space="0" w:color="auto"/>
+              <w:right w:val="single" w:sz="6" w:space="0" w:color="auto"/>
+            </w:tcBorders>
+            <w:shd w:val="clear" w:color="auto" w:fill="auto"/>
+            <w:noWrap/>
+            <w:vAlign w:val="bottom"/>
+            <w:hideMark/>
+          </w:tcPr>
+          <w:p>
+            <w:pPr>
+              <w:jc w:val="center"/>
               <w:rPr>
                 <w:rFonts w:asciiTheme="minorHAnsi" w:hAnsiTheme="minorHAnsi" w:cs="Calibri"/>
                 <w:b/>
                 <w:bCs/>
                 <w:color w:val="FF0000"/>
               </w:rPr>
-              <w:t> </w:t>
-            </w:r>
+            </w:pPr>
           </w:p>
         </w:tc>
         <w:tc>
@@ -4800,6 +4746,7 @@
           </w:tcPr>
           <w:p>
             <w:pPr>
+              <w:jc w:val="center"/>
               <w:rPr>
                 <w:rFonts w:asciiTheme="minorHAnsi" w:hAnsiTheme="minorHAnsi" w:cs="Calibri"/>
                 <w:b/>
@@ -4807,49 +4754,6 @@
                 <w:color w:val="FF0000"/>
               </w:rPr>
             </w:pPr>
-            <w:r>
-              <w:rPr>
-                <w:rFonts w:asciiTheme="minorHAnsi" w:hAnsiTheme="minorHAnsi" w:cs="Calibri"/>
-                <w:b/>
-                <w:bCs/>
-                <w:color w:val="FF0000"/>
-              </w:rPr>
-              <w:t> </w:t>
-            </w:r>
-          </w:p>
-        </w:tc>
-        <w:tc>
-          <w:tcPr>
-            <w:tcW w:w="700" w:type="dxa"/>
-            <w:tcBorders>
-              <w:top w:val="single" w:sz="6" w:space="0" w:color="auto"/>
-              <w:left w:val="single" w:sz="6" w:space="0" w:color="auto"/>
-              <w:bottom w:val="single" w:sz="6" w:space="0" w:color="auto"/>
-              <w:right w:val="single" w:sz="6" w:space="0" w:color="auto"/>
-            </w:tcBorders>
-            <w:shd w:val="clear" w:color="auto" w:fill="auto"/>
-            <w:noWrap/>
-            <w:vAlign w:val="bottom"/>
-            <w:hideMark/>
-          </w:tcPr>
-          <w:p>
-            <w:pPr>
-              <w:rPr>
-                <w:rFonts w:asciiTheme="minorHAnsi" w:hAnsiTheme="minorHAnsi" w:cs="Calibri"/>
-                <w:b/>
-                <w:bCs/>
-                <w:color w:val="FF0000"/>
-              </w:rPr>
-            </w:pPr>
-            <w:r>
-              <w:rPr>
-                <w:rFonts w:asciiTheme="minorHAnsi" w:hAnsiTheme="minorHAnsi" w:cs="Calibri"/>
-                <w:b/>
-                <w:bCs/>
-                <w:color w:val="FF0000"/>
-              </w:rPr>
-              <w:t> </w:t>
-            </w:r>
           </w:p>
         </w:tc>
         <w:tc>
@@ -5000,6 +4904,7 @@
           </w:tcPr>
           <w:p>
             <w:pPr>
+              <w:jc w:val="center"/>
               <w:rPr>
                 <w:rFonts w:asciiTheme="minorHAnsi" w:hAnsiTheme="minorHAnsi" w:cs="Calibri"/>
                 <w:b/>
@@ -5007,15 +4912,32 @@
                 <w:color w:val="FF0000"/>
               </w:rPr>
             </w:pPr>
-            <w:r>
+          </w:p>
+        </w:tc>
+        <w:tc>
+          <w:tcPr>
+            <w:tcW w:w="700" w:type="dxa"/>
+            <w:tcBorders>
+              <w:top w:val="single" w:sz="6" w:space="0" w:color="auto"/>
+              <w:left w:val="single" w:sz="6" w:space="0" w:color="auto"/>
+              <w:bottom w:val="single" w:sz="6" w:space="0" w:color="auto"/>
+              <w:right w:val="single" w:sz="6" w:space="0" w:color="auto"/>
+            </w:tcBorders>
+            <w:shd w:val="clear" w:color="auto" w:fill="auto"/>
+            <w:noWrap/>
+            <w:vAlign w:val="bottom"/>
+            <w:hideMark/>
+          </w:tcPr>
+          <w:p>
+            <w:pPr>
+              <w:jc w:val="center"/>
               <w:rPr>
                 <w:rFonts w:asciiTheme="minorHAnsi" w:hAnsiTheme="minorHAnsi" w:cs="Calibri"/>
                 <w:b/>
                 <w:bCs/>
                 <w:color w:val="FF0000"/>
               </w:rPr>
-              <w:t> </w:t>
-            </w:r>
+            </w:pPr>
           </w:p>
         </w:tc>
         <w:tc>
@@ -5034,6 +4956,7 @@
           </w:tcPr>
           <w:p>
             <w:pPr>
+              <w:jc w:val="center"/>
               <w:rPr>
                 <w:rFonts w:asciiTheme="minorHAnsi" w:hAnsiTheme="minorHAnsi" w:cs="Calibri"/>
                 <w:b/>
@@ -5041,49 +4964,6 @@
                 <w:color w:val="FF0000"/>
               </w:rPr>
             </w:pPr>
-            <w:r>
-              <w:rPr>
-                <w:rFonts w:asciiTheme="minorHAnsi" w:hAnsiTheme="minorHAnsi" w:cs="Calibri"/>
-                <w:b/>
-                <w:bCs/>
-                <w:color w:val="FF0000"/>
-              </w:rPr>
-              <w:t> </w:t>
-            </w:r>
-          </w:p>
-        </w:tc>
-        <w:tc>
-          <w:tcPr>
-            <w:tcW w:w="700" w:type="dxa"/>
-            <w:tcBorders>
-              <w:top w:val="single" w:sz="6" w:space="0" w:color="auto"/>
-              <w:left w:val="single" w:sz="6" w:space="0" w:color="auto"/>
-              <w:bottom w:val="single" w:sz="6" w:space="0" w:color="auto"/>
-              <w:right w:val="single" w:sz="6" w:space="0" w:color="auto"/>
-            </w:tcBorders>
-            <w:shd w:val="clear" w:color="auto" w:fill="auto"/>
-            <w:noWrap/>
-            <w:vAlign w:val="bottom"/>
-            <w:hideMark/>
-          </w:tcPr>
-          <w:p>
-            <w:pPr>
-              <w:rPr>
-                <w:rFonts w:asciiTheme="minorHAnsi" w:hAnsiTheme="minorHAnsi" w:cs="Calibri"/>
-                <w:b/>
-                <w:bCs/>
-                <w:color w:val="FF0000"/>
-              </w:rPr>
-            </w:pPr>
-            <w:r>
-              <w:rPr>
-                <w:rFonts w:asciiTheme="minorHAnsi" w:hAnsiTheme="minorHAnsi" w:cs="Calibri"/>
-                <w:b/>
-                <w:bCs/>
-                <w:color w:val="FF0000"/>
-              </w:rPr>
-              <w:t> </w:t>
-            </w:r>
           </w:p>
         </w:tc>
         <w:tc>
@@ -5234,6 +5114,7 @@
           </w:tcPr>
           <w:p>
             <w:pPr>
+              <w:jc w:val="center"/>
               <w:rPr>
                 <w:rFonts w:asciiTheme="minorHAnsi" w:hAnsiTheme="minorHAnsi" w:cs="Calibri"/>
                 <w:b/>
@@ -5241,15 +5122,32 @@
                 <w:color w:val="FF0000"/>
               </w:rPr>
             </w:pPr>
-            <w:r>
+          </w:p>
+        </w:tc>
+        <w:tc>
+          <w:tcPr>
+            <w:tcW w:w="700" w:type="dxa"/>
+            <w:tcBorders>
+              <w:top w:val="single" w:sz="6" w:space="0" w:color="auto"/>
+              <w:left w:val="single" w:sz="6" w:space="0" w:color="auto"/>
+              <w:bottom w:val="single" w:sz="6" w:space="0" w:color="auto"/>
+              <w:right w:val="single" w:sz="6" w:space="0" w:color="auto"/>
+            </w:tcBorders>
+            <w:shd w:val="clear" w:color="auto" w:fill="auto"/>
+            <w:noWrap/>
+            <w:vAlign w:val="bottom"/>
+            <w:hideMark/>
+          </w:tcPr>
+          <w:p>
+            <w:pPr>
+              <w:jc w:val="center"/>
               <w:rPr>
                 <w:rFonts w:asciiTheme="minorHAnsi" w:hAnsiTheme="minorHAnsi" w:cs="Calibri"/>
                 <w:b/>
                 <w:bCs/>
                 <w:color w:val="FF0000"/>
               </w:rPr>
-              <w:t> </w:t>
-            </w:r>
+            </w:pPr>
           </w:p>
         </w:tc>
         <w:tc>
@@ -5268,6 +5166,7 @@
           </w:tcPr>
           <w:p>
             <w:pPr>
+              <w:jc w:val="center"/>
               <w:rPr>
                 <w:rFonts w:asciiTheme="minorHAnsi" w:hAnsiTheme="minorHAnsi" w:cs="Calibri"/>
                 <w:b/>
@@ -5275,49 +5174,6 @@
                 <w:color w:val="FF0000"/>
               </w:rPr>
             </w:pPr>
-            <w:r>
-              <w:rPr>
-                <w:rFonts w:asciiTheme="minorHAnsi" w:hAnsiTheme="minorHAnsi" w:cs="Calibri"/>
-                <w:b/>
-                <w:bCs/>
-                <w:color w:val="FF0000"/>
-              </w:rPr>
-              <w:t> </w:t>
-            </w:r>
-          </w:p>
-        </w:tc>
-        <w:tc>
-          <w:tcPr>
-            <w:tcW w:w="700" w:type="dxa"/>
-            <w:tcBorders>
-              <w:top w:val="single" w:sz="6" w:space="0" w:color="auto"/>
-              <w:left w:val="single" w:sz="6" w:space="0" w:color="auto"/>
-              <w:bottom w:val="single" w:sz="6" w:space="0" w:color="auto"/>
-              <w:right w:val="single" w:sz="6" w:space="0" w:color="auto"/>
-            </w:tcBorders>
-            <w:shd w:val="clear" w:color="auto" w:fill="auto"/>
-            <w:noWrap/>
-            <w:vAlign w:val="bottom"/>
-            <w:hideMark/>
-          </w:tcPr>
-          <w:p>
-            <w:pPr>
-              <w:rPr>
-                <w:rFonts w:asciiTheme="minorHAnsi" w:hAnsiTheme="minorHAnsi" w:cs="Calibri"/>
-                <w:b/>
-                <w:bCs/>
-                <w:color w:val="FF0000"/>
-              </w:rPr>
-            </w:pPr>
-            <w:r>
-              <w:rPr>
-                <w:rFonts w:asciiTheme="minorHAnsi" w:hAnsiTheme="minorHAnsi" w:cs="Calibri"/>
-                <w:b/>
-                <w:bCs/>
-                <w:color w:val="FF0000"/>
-              </w:rPr>
-              <w:t> </w:t>
-            </w:r>
           </w:p>
         </w:tc>
         <w:tc>
@@ -5468,6 +5324,7 @@
           </w:tcPr>
           <w:p>
             <w:pPr>
+              <w:jc w:val="center"/>
               <w:rPr>
                 <w:rFonts w:asciiTheme="minorHAnsi" w:hAnsiTheme="minorHAnsi" w:cs="Calibri"/>
                 <w:b/>
@@ -5475,15 +5332,32 @@
                 <w:color w:val="FF0000"/>
               </w:rPr>
             </w:pPr>
-            <w:r>
+          </w:p>
+        </w:tc>
+        <w:tc>
+          <w:tcPr>
+            <w:tcW w:w="700" w:type="dxa"/>
+            <w:tcBorders>
+              <w:top w:val="single" w:sz="6" w:space="0" w:color="auto"/>
+              <w:left w:val="single" w:sz="6" w:space="0" w:color="auto"/>
+              <w:bottom w:val="single" w:sz="6" w:space="0" w:color="auto"/>
+              <w:right w:val="single" w:sz="6" w:space="0" w:color="auto"/>
+            </w:tcBorders>
+            <w:shd w:val="clear" w:color="auto" w:fill="auto"/>
+            <w:noWrap/>
+            <w:vAlign w:val="bottom"/>
+            <w:hideMark/>
+          </w:tcPr>
+          <w:p>
+            <w:pPr>
+              <w:jc w:val="center"/>
               <w:rPr>
                 <w:rFonts w:asciiTheme="minorHAnsi" w:hAnsiTheme="minorHAnsi" w:cs="Calibri"/>
                 <w:b/>
                 <w:bCs/>
                 <w:color w:val="FF0000"/>
               </w:rPr>
-              <w:t> </w:t>
-            </w:r>
+            </w:pPr>
           </w:p>
         </w:tc>
         <w:tc>
@@ -5502,6 +5376,7 @@
           </w:tcPr>
           <w:p>
             <w:pPr>
+              <w:jc w:val="center"/>
               <w:rPr>
                 <w:rFonts w:asciiTheme="minorHAnsi" w:hAnsiTheme="minorHAnsi" w:cs="Calibri"/>
                 <w:b/>
@@ -5509,49 +5384,6 @@
                 <w:color w:val="FF0000"/>
               </w:rPr>
             </w:pPr>
-            <w:r>
-              <w:rPr>
-                <w:rFonts w:asciiTheme="minorHAnsi" w:hAnsiTheme="minorHAnsi" w:cs="Calibri"/>
-                <w:b/>
-                <w:bCs/>
-                <w:color w:val="FF0000"/>
-              </w:rPr>
-              <w:t> </w:t>
-            </w:r>
-          </w:p>
-        </w:tc>
-        <w:tc>
-          <w:tcPr>
-            <w:tcW w:w="700" w:type="dxa"/>
-            <w:tcBorders>
-              <w:top w:val="single" w:sz="6" w:space="0" w:color="auto"/>
-              <w:left w:val="single" w:sz="6" w:space="0" w:color="auto"/>
-              <w:bottom w:val="single" w:sz="6" w:space="0" w:color="auto"/>
-              <w:right w:val="single" w:sz="6" w:space="0" w:color="auto"/>
-            </w:tcBorders>
-            <w:shd w:val="clear" w:color="auto" w:fill="auto"/>
-            <w:noWrap/>
-            <w:vAlign w:val="bottom"/>
-            <w:hideMark/>
-          </w:tcPr>
-          <w:p>
-            <w:pPr>
-              <w:rPr>
-                <w:rFonts w:asciiTheme="minorHAnsi" w:hAnsiTheme="minorHAnsi" w:cs="Calibri"/>
-                <w:b/>
-                <w:bCs/>
-                <w:color w:val="FF0000"/>
-              </w:rPr>
-            </w:pPr>
-            <w:r>
-              <w:rPr>
-                <w:rFonts w:asciiTheme="minorHAnsi" w:hAnsiTheme="minorHAnsi" w:cs="Calibri"/>
-                <w:b/>
-                <w:bCs/>
-                <w:color w:val="FF0000"/>
-              </w:rPr>
-              <w:t> </w:t>
-            </w:r>
           </w:p>
         </w:tc>
         <w:tc>
@@ -5702,6 +5534,7 @@
           </w:tcPr>
           <w:p>
             <w:pPr>
+              <w:jc w:val="center"/>
               <w:rPr>
                 <w:rFonts w:asciiTheme="minorHAnsi" w:hAnsiTheme="minorHAnsi" w:cs="Calibri"/>
                 <w:b/>
@@ -5709,15 +5542,32 @@
                 <w:color w:val="FF0000"/>
               </w:rPr>
             </w:pPr>
-            <w:r>
+          </w:p>
+        </w:tc>
+        <w:tc>
+          <w:tcPr>
+            <w:tcW w:w="700" w:type="dxa"/>
+            <w:tcBorders>
+              <w:top w:val="single" w:sz="6" w:space="0" w:color="auto"/>
+              <w:left w:val="single" w:sz="6" w:space="0" w:color="auto"/>
+              <w:bottom w:val="single" w:sz="6" w:space="0" w:color="auto"/>
+              <w:right w:val="single" w:sz="6" w:space="0" w:color="auto"/>
+            </w:tcBorders>
+            <w:shd w:val="clear" w:color="auto" w:fill="auto"/>
+            <w:noWrap/>
+            <w:vAlign w:val="bottom"/>
+            <w:hideMark/>
+          </w:tcPr>
+          <w:p>
+            <w:pPr>
+              <w:jc w:val="center"/>
               <w:rPr>
                 <w:rFonts w:asciiTheme="minorHAnsi" w:hAnsiTheme="minorHAnsi" w:cs="Calibri"/>
                 <w:b/>
                 <w:bCs/>
                 <w:color w:val="FF0000"/>
               </w:rPr>
-              <w:t> </w:t>
-            </w:r>
+            </w:pPr>
           </w:p>
         </w:tc>
         <w:tc>
@@ -5736,6 +5586,7 @@
           </w:tcPr>
           <w:p>
             <w:pPr>
+              <w:jc w:val="center"/>
               <w:rPr>
                 <w:rFonts w:asciiTheme="minorHAnsi" w:hAnsiTheme="minorHAnsi" w:cs="Calibri"/>
                 <w:b/>
@@ -5743,49 +5594,6 @@
                 <w:color w:val="FF0000"/>
               </w:rPr>
             </w:pPr>
-            <w:r>
-              <w:rPr>
-                <w:rFonts w:asciiTheme="minorHAnsi" w:hAnsiTheme="minorHAnsi" w:cs="Calibri"/>
-                <w:b/>
-                <w:bCs/>
-                <w:color w:val="FF0000"/>
-              </w:rPr>
-              <w:t> </w:t>
-            </w:r>
-          </w:p>
-        </w:tc>
-        <w:tc>
-          <w:tcPr>
-            <w:tcW w:w="700" w:type="dxa"/>
-            <w:tcBorders>
-              <w:top w:val="single" w:sz="6" w:space="0" w:color="auto"/>
-              <w:left w:val="single" w:sz="6" w:space="0" w:color="auto"/>
-              <w:bottom w:val="single" w:sz="6" w:space="0" w:color="auto"/>
-              <w:right w:val="single" w:sz="6" w:space="0" w:color="auto"/>
-            </w:tcBorders>
-            <w:shd w:val="clear" w:color="auto" w:fill="auto"/>
-            <w:noWrap/>
-            <w:vAlign w:val="bottom"/>
-            <w:hideMark/>
-          </w:tcPr>
-          <w:p>
-            <w:pPr>
-              <w:rPr>
-                <w:rFonts w:asciiTheme="minorHAnsi" w:hAnsiTheme="minorHAnsi" w:cs="Calibri"/>
-                <w:b/>
-                <w:bCs/>
-                <w:color w:val="FF0000"/>
-              </w:rPr>
-            </w:pPr>
-            <w:r>
-              <w:rPr>
-                <w:rFonts w:asciiTheme="minorHAnsi" w:hAnsiTheme="minorHAnsi" w:cs="Calibri"/>
-                <w:b/>
-                <w:bCs/>
-                <w:color w:val="FF0000"/>
-              </w:rPr>
-              <w:t> </w:t>
-            </w:r>
           </w:p>
         </w:tc>
         <w:tc>
@@ -9279,18 +9087,14 @@
           </w:tcPr>
           <w:p>
             <w:pPr>
-              <w:rPr>
-                <w:rFonts w:asciiTheme="minorHAnsi" w:hAnsiTheme="minorHAnsi" w:cs="Calibri"/>
-                <w:color w:val="000000"/>
-              </w:rPr>
-            </w:pPr>
-            <w:r>
-              <w:rPr>
-                <w:rFonts w:asciiTheme="minorHAnsi" w:hAnsiTheme="minorHAnsi" w:cs="Calibri"/>
-                <w:color w:val="000000"/>
-              </w:rPr>
-              <w:t> </w:t>
-            </w:r>
+              <w:jc w:val="center"/>
+              <w:rPr>
+                <w:rFonts w:asciiTheme="minorHAnsi" w:hAnsiTheme="minorHAnsi" w:cs="Calibri"/>
+                <w:b/>
+                <w:bCs/>
+                <w:color w:val="FF0000"/>
+              </w:rPr>
+            </w:pPr>
           </w:p>
         </w:tc>
         <w:tc>
@@ -9309,18 +9113,14 @@
           </w:tcPr>
           <w:p>
             <w:pPr>
-              <w:rPr>
-                <w:rFonts w:asciiTheme="minorHAnsi" w:hAnsiTheme="minorHAnsi" w:cs="Calibri"/>
-                <w:color w:val="000000"/>
-              </w:rPr>
-            </w:pPr>
-            <w:r>
-              <w:rPr>
-                <w:rFonts w:asciiTheme="minorHAnsi" w:hAnsiTheme="minorHAnsi" w:cs="Calibri"/>
-                <w:color w:val="000000"/>
-              </w:rPr>
-              <w:t> </w:t>
-            </w:r>
+              <w:jc w:val="center"/>
+              <w:rPr>
+                <w:rFonts w:asciiTheme="minorHAnsi" w:hAnsiTheme="minorHAnsi" w:cs="Calibri"/>
+                <w:b/>
+                <w:bCs/>
+                <w:color w:val="FF0000"/>
+              </w:rPr>
+            </w:pPr>
           </w:p>
         </w:tc>
         <w:tc>
@@ -9335,9 +9135,12 @@
           </w:tcPr>
           <w:p>
             <w:pPr>
-              <w:rPr>
-                <w:rFonts w:asciiTheme="minorHAnsi" w:hAnsiTheme="minorHAnsi" w:cs="Calibri"/>
-                <w:color w:val="000000"/>
+              <w:jc w:val="center"/>
+              <w:rPr>
+                <w:rFonts w:asciiTheme="minorHAnsi" w:hAnsiTheme="minorHAnsi" w:cs="Calibri"/>
+                <w:b/>
+                <w:bCs/>
+                <w:color w:val="FF0000"/>
               </w:rPr>
             </w:pPr>
           </w:p>
@@ -9490,18 +9293,14 @@
           </w:tcPr>
           <w:p>
             <w:pPr>
-              <w:rPr>
-                <w:rFonts w:asciiTheme="minorHAnsi" w:hAnsiTheme="minorHAnsi" w:cs="Calibri"/>
-                <w:color w:val="000000"/>
-              </w:rPr>
-            </w:pPr>
-            <w:r>
-              <w:rPr>
-                <w:rFonts w:asciiTheme="minorHAnsi" w:hAnsiTheme="minorHAnsi" w:cs="Calibri"/>
-                <w:color w:val="000000"/>
-              </w:rPr>
-              <w:t> </w:t>
-            </w:r>
+              <w:jc w:val="center"/>
+              <w:rPr>
+                <w:rFonts w:asciiTheme="minorHAnsi" w:hAnsiTheme="minorHAnsi" w:cs="Calibri"/>
+                <w:b/>
+                <w:bCs/>
+                <w:color w:val="FF0000"/>
+              </w:rPr>
+            </w:pPr>
           </w:p>
         </w:tc>
         <w:tc>
@@ -9520,18 +9319,14 @@
           </w:tcPr>
           <w:p>
             <w:pPr>
-              <w:rPr>
-                <w:rFonts w:asciiTheme="minorHAnsi" w:hAnsiTheme="minorHAnsi" w:cs="Calibri"/>
-                <w:color w:val="000000"/>
-              </w:rPr>
-            </w:pPr>
-            <w:r>
-              <w:rPr>
-                <w:rFonts w:asciiTheme="minorHAnsi" w:hAnsiTheme="minorHAnsi" w:cs="Calibri"/>
-                <w:color w:val="000000"/>
-              </w:rPr>
-              <w:t> </w:t>
-            </w:r>
+              <w:jc w:val="center"/>
+              <w:rPr>
+                <w:rFonts w:asciiTheme="minorHAnsi" w:hAnsiTheme="minorHAnsi" w:cs="Calibri"/>
+                <w:b/>
+                <w:bCs/>
+                <w:color w:val="FF0000"/>
+              </w:rPr>
+            </w:pPr>
           </w:p>
         </w:tc>
         <w:tc>
@@ -9546,9 +9341,12 @@
           </w:tcPr>
           <w:p>
             <w:pPr>
-              <w:rPr>
-                <w:rFonts w:asciiTheme="minorHAnsi" w:hAnsiTheme="minorHAnsi" w:cs="Calibri"/>
-                <w:color w:val="000000"/>
+              <w:jc w:val="center"/>
+              <w:rPr>
+                <w:rFonts w:asciiTheme="minorHAnsi" w:hAnsiTheme="minorHAnsi" w:cs="Calibri"/>
+                <w:b/>
+                <w:bCs/>
+                <w:color w:val="FF0000"/>
               </w:rPr>
             </w:pPr>
           </w:p>
@@ -9701,18 +9499,14 @@
           </w:tcPr>
           <w:p>
             <w:pPr>
-              <w:rPr>
-                <w:rFonts w:asciiTheme="minorHAnsi" w:hAnsiTheme="minorHAnsi" w:cs="Calibri"/>
-                <w:color w:val="000000"/>
-              </w:rPr>
-            </w:pPr>
-            <w:r>
-              <w:rPr>
-                <w:rFonts w:asciiTheme="minorHAnsi" w:hAnsiTheme="minorHAnsi" w:cs="Calibri"/>
-                <w:color w:val="000000"/>
-              </w:rPr>
-              <w:t> </w:t>
-            </w:r>
+              <w:jc w:val="center"/>
+              <w:rPr>
+                <w:rFonts w:asciiTheme="minorHAnsi" w:hAnsiTheme="minorHAnsi" w:cs="Calibri"/>
+                <w:b/>
+                <w:bCs/>
+                <w:color w:val="FF0000"/>
+              </w:rPr>
+            </w:pPr>
           </w:p>
         </w:tc>
         <w:tc>
@@ -9731,18 +9525,14 @@
           </w:tcPr>
           <w:p>
             <w:pPr>
-              <w:rPr>
-                <w:rFonts w:asciiTheme="minorHAnsi" w:hAnsiTheme="minorHAnsi" w:cs="Calibri"/>
-                <w:color w:val="000000"/>
-              </w:rPr>
-            </w:pPr>
-            <w:r>
-              <w:rPr>
-                <w:rFonts w:asciiTheme="minorHAnsi" w:hAnsiTheme="minorHAnsi" w:cs="Calibri"/>
-                <w:color w:val="000000"/>
-              </w:rPr>
-              <w:t> </w:t>
-            </w:r>
+              <w:jc w:val="center"/>
+              <w:rPr>
+                <w:rFonts w:asciiTheme="minorHAnsi" w:hAnsiTheme="minorHAnsi" w:cs="Calibri"/>
+                <w:b/>
+                <w:bCs/>
+                <w:color w:val="FF0000"/>
+              </w:rPr>
+            </w:pPr>
           </w:p>
         </w:tc>
         <w:tc>
@@ -9757,9 +9547,12 @@
           </w:tcPr>
           <w:p>
             <w:pPr>
-              <w:rPr>
-                <w:rFonts w:asciiTheme="minorHAnsi" w:hAnsiTheme="minorHAnsi" w:cs="Calibri"/>
-                <w:color w:val="000000"/>
+              <w:jc w:val="center"/>
+              <w:rPr>
+                <w:rFonts w:asciiTheme="minorHAnsi" w:hAnsiTheme="minorHAnsi" w:cs="Calibri"/>
+                <w:b/>
+                <w:bCs/>
+                <w:color w:val="FF0000"/>
               </w:rPr>
             </w:pPr>
           </w:p>
@@ -9912,18 +9705,14 @@
           </w:tcPr>
           <w:p>
             <w:pPr>
-              <w:rPr>
-                <w:rFonts w:asciiTheme="minorHAnsi" w:hAnsiTheme="minorHAnsi" w:cs="Calibri"/>
-                <w:color w:val="000000"/>
-              </w:rPr>
-            </w:pPr>
-            <w:r>
-              <w:rPr>
-                <w:rFonts w:asciiTheme="minorHAnsi" w:hAnsiTheme="minorHAnsi" w:cs="Calibri"/>
-                <w:color w:val="000000"/>
-              </w:rPr>
-              <w:t> </w:t>
-            </w:r>
+              <w:jc w:val="center"/>
+              <w:rPr>
+                <w:rFonts w:asciiTheme="minorHAnsi" w:hAnsiTheme="minorHAnsi" w:cs="Calibri"/>
+                <w:b/>
+                <w:bCs/>
+                <w:color w:val="FF0000"/>
+              </w:rPr>
+            </w:pPr>
           </w:p>
         </w:tc>
         <w:tc>
@@ -9942,18 +9731,14 @@
           </w:tcPr>
           <w:p>
             <w:pPr>
-              <w:rPr>
-                <w:rFonts w:asciiTheme="minorHAnsi" w:hAnsiTheme="minorHAnsi" w:cs="Calibri"/>
-                <w:color w:val="000000"/>
-              </w:rPr>
-            </w:pPr>
-            <w:r>
-              <w:rPr>
-                <w:rFonts w:asciiTheme="minorHAnsi" w:hAnsiTheme="minorHAnsi" w:cs="Calibri"/>
-                <w:color w:val="000000"/>
-              </w:rPr>
-              <w:t> </w:t>
-            </w:r>
+              <w:jc w:val="center"/>
+              <w:rPr>
+                <w:rFonts w:asciiTheme="minorHAnsi" w:hAnsiTheme="minorHAnsi" w:cs="Calibri"/>
+                <w:b/>
+                <w:bCs/>
+                <w:color w:val="FF0000"/>
+              </w:rPr>
+            </w:pPr>
           </w:p>
         </w:tc>
         <w:tc>
@@ -9968,9 +9753,12 @@
           </w:tcPr>
           <w:p>
             <w:pPr>
-              <w:rPr>
-                <w:rFonts w:asciiTheme="minorHAnsi" w:hAnsiTheme="minorHAnsi" w:cs="Calibri"/>
-                <w:color w:val="000000"/>
+              <w:jc w:val="center"/>
+              <w:rPr>
+                <w:rFonts w:asciiTheme="minorHAnsi" w:hAnsiTheme="minorHAnsi" w:cs="Calibri"/>
+                <w:b/>
+                <w:bCs/>
+                <w:color w:val="FF0000"/>
               </w:rPr>
             </w:pPr>
           </w:p>
@@ -10123,18 +9911,14 @@
           </w:tcPr>
           <w:p>
             <w:pPr>
-              <w:rPr>
-                <w:rFonts w:asciiTheme="minorHAnsi" w:hAnsiTheme="minorHAnsi" w:cs="Calibri"/>
-                <w:color w:val="000000"/>
-              </w:rPr>
-            </w:pPr>
-            <w:r>
-              <w:rPr>
-                <w:rFonts w:asciiTheme="minorHAnsi" w:hAnsiTheme="minorHAnsi" w:cs="Calibri"/>
-                <w:color w:val="000000"/>
-              </w:rPr>
-              <w:t> </w:t>
-            </w:r>
+              <w:jc w:val="center"/>
+              <w:rPr>
+                <w:rFonts w:asciiTheme="minorHAnsi" w:hAnsiTheme="minorHAnsi" w:cs="Calibri"/>
+                <w:b/>
+                <w:bCs/>
+                <w:color w:val="FF0000"/>
+              </w:rPr>
+            </w:pPr>
           </w:p>
         </w:tc>
         <w:tc>
@@ -10153,18 +9937,14 @@
           </w:tcPr>
           <w:p>
             <w:pPr>
-              <w:rPr>
-                <w:rFonts w:asciiTheme="minorHAnsi" w:hAnsiTheme="minorHAnsi" w:cs="Calibri"/>
-                <w:color w:val="000000"/>
-              </w:rPr>
-            </w:pPr>
-            <w:r>
-              <w:rPr>
-                <w:rFonts w:asciiTheme="minorHAnsi" w:hAnsiTheme="minorHAnsi" w:cs="Calibri"/>
-                <w:color w:val="000000"/>
-              </w:rPr>
-              <w:t> </w:t>
-            </w:r>
+              <w:jc w:val="center"/>
+              <w:rPr>
+                <w:rFonts w:asciiTheme="minorHAnsi" w:hAnsiTheme="minorHAnsi" w:cs="Calibri"/>
+                <w:b/>
+                <w:bCs/>
+                <w:color w:val="FF0000"/>
+              </w:rPr>
+            </w:pPr>
           </w:p>
         </w:tc>
         <w:tc>
@@ -10179,9 +9959,12 @@
           </w:tcPr>
           <w:p>
             <w:pPr>
-              <w:rPr>
-                <w:rFonts w:asciiTheme="minorHAnsi" w:hAnsiTheme="minorHAnsi" w:cs="Calibri"/>
-                <w:color w:val="000000"/>
+              <w:jc w:val="center"/>
+              <w:rPr>
+                <w:rFonts w:asciiTheme="minorHAnsi" w:hAnsiTheme="minorHAnsi" w:cs="Calibri"/>
+                <w:b/>
+                <w:bCs/>
+                <w:color w:val="FF0000"/>
               </w:rPr>
             </w:pPr>
           </w:p>
@@ -10334,18 +10117,14 @@
           </w:tcPr>
           <w:p>
             <w:pPr>
-              <w:rPr>
-                <w:rFonts w:asciiTheme="minorHAnsi" w:hAnsiTheme="minorHAnsi" w:cs="Calibri"/>
-                <w:color w:val="000000"/>
-              </w:rPr>
-            </w:pPr>
-            <w:r>
-              <w:rPr>
-                <w:rFonts w:asciiTheme="minorHAnsi" w:hAnsiTheme="minorHAnsi" w:cs="Calibri"/>
-                <w:color w:val="000000"/>
-              </w:rPr>
-              <w:t> </w:t>
-            </w:r>
+              <w:jc w:val="center"/>
+              <w:rPr>
+                <w:rFonts w:asciiTheme="minorHAnsi" w:hAnsiTheme="minorHAnsi" w:cs="Calibri"/>
+                <w:b/>
+                <w:bCs/>
+                <w:color w:val="FF0000"/>
+              </w:rPr>
+            </w:pPr>
           </w:p>
         </w:tc>
         <w:tc>
@@ -10364,18 +10143,14 @@
           </w:tcPr>
           <w:p>
             <w:pPr>
-              <w:rPr>
-                <w:rFonts w:asciiTheme="minorHAnsi" w:hAnsiTheme="minorHAnsi" w:cs="Calibri"/>
-                <w:color w:val="000000"/>
-              </w:rPr>
-            </w:pPr>
-            <w:r>
-              <w:rPr>
-                <w:rFonts w:asciiTheme="minorHAnsi" w:hAnsiTheme="minorHAnsi" w:cs="Calibri"/>
-                <w:color w:val="000000"/>
-              </w:rPr>
-              <w:t> </w:t>
-            </w:r>
+              <w:jc w:val="center"/>
+              <w:rPr>
+                <w:rFonts w:asciiTheme="minorHAnsi" w:hAnsiTheme="minorHAnsi" w:cs="Calibri"/>
+                <w:b/>
+                <w:bCs/>
+                <w:color w:val="FF0000"/>
+              </w:rPr>
+            </w:pPr>
           </w:p>
         </w:tc>
         <w:tc>
@@ -10390,9 +10165,12 @@
           </w:tcPr>
           <w:p>
             <w:pPr>
-              <w:rPr>
-                <w:rFonts w:asciiTheme="minorHAnsi" w:hAnsiTheme="minorHAnsi" w:cs="Calibri"/>
-                <w:color w:val="000000"/>
+              <w:jc w:val="center"/>
+              <w:rPr>
+                <w:rFonts w:asciiTheme="minorHAnsi" w:hAnsiTheme="minorHAnsi" w:cs="Calibri"/>
+                <w:b/>
+                <w:bCs/>
+                <w:color w:val="FF0000"/>
               </w:rPr>
             </w:pPr>
           </w:p>
@@ -10545,18 +10323,14 @@
           </w:tcPr>
           <w:p>
             <w:pPr>
-              <w:rPr>
-                <w:rFonts w:asciiTheme="minorHAnsi" w:hAnsiTheme="minorHAnsi" w:cs="Calibri"/>
-                <w:color w:val="000000"/>
-              </w:rPr>
-            </w:pPr>
-            <w:r>
-              <w:rPr>
-                <w:rFonts w:asciiTheme="minorHAnsi" w:hAnsiTheme="minorHAnsi" w:cs="Calibri"/>
-                <w:color w:val="000000"/>
-              </w:rPr>
-              <w:t> </w:t>
-            </w:r>
+              <w:jc w:val="center"/>
+              <w:rPr>
+                <w:rFonts w:asciiTheme="minorHAnsi" w:hAnsiTheme="minorHAnsi" w:cs="Calibri"/>
+                <w:b/>
+                <w:bCs/>
+                <w:color w:val="FF0000"/>
+              </w:rPr>
+            </w:pPr>
           </w:p>
         </w:tc>
         <w:tc>
@@ -10575,18 +10349,14 @@
           </w:tcPr>
           <w:p>
             <w:pPr>
-              <w:rPr>
-                <w:rFonts w:asciiTheme="minorHAnsi" w:hAnsiTheme="minorHAnsi" w:cs="Calibri"/>
-                <w:color w:val="000000"/>
-              </w:rPr>
-            </w:pPr>
-            <w:r>
-              <w:rPr>
-                <w:rFonts w:asciiTheme="minorHAnsi" w:hAnsiTheme="minorHAnsi" w:cs="Calibri"/>
-                <w:color w:val="000000"/>
-              </w:rPr>
-              <w:t> </w:t>
-            </w:r>
+              <w:jc w:val="center"/>
+              <w:rPr>
+                <w:rFonts w:asciiTheme="minorHAnsi" w:hAnsiTheme="minorHAnsi" w:cs="Calibri"/>
+                <w:b/>
+                <w:bCs/>
+                <w:color w:val="FF0000"/>
+              </w:rPr>
+            </w:pPr>
           </w:p>
         </w:tc>
         <w:tc>
@@ -10601,9 +10371,12 @@
           </w:tcPr>
           <w:p>
             <w:pPr>
-              <w:rPr>
-                <w:rFonts w:asciiTheme="minorHAnsi" w:hAnsiTheme="minorHAnsi" w:cs="Calibri"/>
-                <w:color w:val="000000"/>
+              <w:jc w:val="center"/>
+              <w:rPr>
+                <w:rFonts w:asciiTheme="minorHAnsi" w:hAnsiTheme="minorHAnsi" w:cs="Calibri"/>
+                <w:b/>
+                <w:bCs/>
+                <w:color w:val="FF0000"/>
               </w:rPr>
             </w:pPr>
           </w:p>
@@ -10756,18 +10529,14 @@
           </w:tcPr>
           <w:p>
             <w:pPr>
-              <w:rPr>
-                <w:rFonts w:asciiTheme="minorHAnsi" w:hAnsiTheme="minorHAnsi" w:cs="Calibri"/>
-                <w:color w:val="000000"/>
-              </w:rPr>
-            </w:pPr>
-            <w:r>
-              <w:rPr>
-                <w:rFonts w:asciiTheme="minorHAnsi" w:hAnsiTheme="minorHAnsi" w:cs="Calibri"/>
-                <w:color w:val="000000"/>
-              </w:rPr>
-              <w:t> </w:t>
-            </w:r>
+              <w:jc w:val="center"/>
+              <w:rPr>
+                <w:rFonts w:asciiTheme="minorHAnsi" w:hAnsiTheme="minorHAnsi" w:cs="Calibri"/>
+                <w:b/>
+                <w:bCs/>
+                <w:color w:val="FF0000"/>
+              </w:rPr>
+            </w:pPr>
           </w:p>
         </w:tc>
         <w:tc>
@@ -10786,18 +10555,14 @@
           </w:tcPr>
           <w:p>
             <w:pPr>
-              <w:rPr>
-                <w:rFonts w:asciiTheme="minorHAnsi" w:hAnsiTheme="minorHAnsi" w:cs="Calibri"/>
-                <w:color w:val="000000"/>
-              </w:rPr>
-            </w:pPr>
-            <w:r>
-              <w:rPr>
-                <w:rFonts w:asciiTheme="minorHAnsi" w:hAnsiTheme="minorHAnsi" w:cs="Calibri"/>
-                <w:color w:val="000000"/>
-              </w:rPr>
-              <w:t> </w:t>
-            </w:r>
+              <w:jc w:val="center"/>
+              <w:rPr>
+                <w:rFonts w:asciiTheme="minorHAnsi" w:hAnsiTheme="minorHAnsi" w:cs="Calibri"/>
+                <w:b/>
+                <w:bCs/>
+                <w:color w:val="FF0000"/>
+              </w:rPr>
+            </w:pPr>
           </w:p>
         </w:tc>
         <w:tc>
@@ -10812,9 +10577,12 @@
           </w:tcPr>
           <w:p>
             <w:pPr>
-              <w:rPr>
-                <w:rFonts w:asciiTheme="minorHAnsi" w:hAnsiTheme="minorHAnsi" w:cs="Calibri"/>
-                <w:color w:val="000000"/>
+              <w:jc w:val="center"/>
+              <w:rPr>
+                <w:rFonts w:asciiTheme="minorHAnsi" w:hAnsiTheme="minorHAnsi" w:cs="Calibri"/>
+                <w:b/>
+                <w:bCs/>
+                <w:color w:val="FF0000"/>
               </w:rPr>
             </w:pPr>
           </w:p>
@@ -11610,6 +11378,9 @@
               <w:jc w:val="center"/>
               <w:rPr>
                 <w:rFonts w:asciiTheme="minorHAnsi" w:hAnsiTheme="minorHAnsi"/>
+                <w:b/>
+                <w:bCs/>
+                <w:color w:val="FF0000"/>
               </w:rPr>
             </w:pPr>
           </w:p>
@@ -11713,6 +11484,9 @@
               <w:jc w:val="center"/>
               <w:rPr>
                 <w:rFonts w:asciiTheme="minorHAnsi" w:hAnsiTheme="minorHAnsi"/>
+                <w:b/>
+                <w:bCs/>
+                <w:color w:val="FF0000"/>
               </w:rPr>
             </w:pPr>
           </w:p>
@@ -11816,6 +11590,9 @@
               <w:jc w:val="center"/>
               <w:rPr>
                 <w:rFonts w:asciiTheme="minorHAnsi" w:hAnsiTheme="minorHAnsi"/>
+                <w:b/>
+                <w:bCs/>
+                <w:color w:val="FF0000"/>
               </w:rPr>
             </w:pPr>
           </w:p>
@@ -11919,6 +11696,9 @@
               <w:jc w:val="center"/>
               <w:rPr>
                 <w:rFonts w:asciiTheme="minorHAnsi" w:hAnsiTheme="minorHAnsi"/>
+                <w:b/>
+                <w:bCs/>
+                <w:color w:val="FF0000"/>
               </w:rPr>
             </w:pPr>
           </w:p>
@@ -12500,6 +12280,20 @@
           <w:rFonts w:asciiTheme="minorHAnsi" w:hAnsiTheme="minorHAnsi"/>
         </w:rPr>
       </w:pPr>
+      <w:r>
+        <w:rPr>
+          <w:rFonts w:ascii="Apple Color Emoji" w:hAnsi="Apple Color Emoji" w:cs="Apple Color Emoji"/>
+          <w:sz w:val="32"/>
+          <w:szCs w:val="32"/>
+        </w:rPr>
+        <w:t>🔑</w:t>
+      </w:r>
+      <w:r>
+        <w:rPr>
+          <w:rFonts w:asciiTheme="minorHAnsi" w:hAnsiTheme="minorHAnsi"/>
+        </w:rPr>
+        <w:t xml:space="preserve"> </w:t>
+      </w:r>
       <w:r>
         <w:rPr>
           <w:rFonts w:asciiTheme="minorHAnsi" w:hAnsiTheme="minorHAnsi"/>
@@ -14061,18 +13855,14 @@
           </w:tcPr>
           <w:p>
             <w:pPr>
-              <w:rPr>
-                <w:rFonts w:asciiTheme="minorHAnsi" w:hAnsiTheme="minorHAnsi" w:cs="Calibri"/>
-                <w:color w:val="000000"/>
-              </w:rPr>
-            </w:pPr>
-            <w:r>
-              <w:rPr>
-                <w:rFonts w:asciiTheme="minorHAnsi" w:hAnsiTheme="minorHAnsi" w:cs="Calibri"/>
-                <w:color w:val="000000"/>
-              </w:rPr>
-              <w:t> </w:t>
-            </w:r>
+              <w:jc w:val="center"/>
+              <w:rPr>
+                <w:rFonts w:asciiTheme="minorHAnsi" w:hAnsiTheme="minorHAnsi" w:cs="Calibri"/>
+                <w:b/>
+                <w:bCs/>
+                <w:color w:val="FF0000"/>
+              </w:rPr>
+            </w:pPr>
           </w:p>
         </w:tc>
         <w:tc>
@@ -14091,18 +13881,14 @@
           </w:tcPr>
           <w:p>
             <w:pPr>
-              <w:rPr>
-                <w:rFonts w:asciiTheme="minorHAnsi" w:hAnsiTheme="minorHAnsi" w:cs="Calibri"/>
-                <w:color w:val="000000"/>
-              </w:rPr>
-            </w:pPr>
-            <w:r>
-              <w:rPr>
-                <w:rFonts w:asciiTheme="minorHAnsi" w:hAnsiTheme="minorHAnsi" w:cs="Calibri"/>
-                <w:color w:val="000000"/>
-              </w:rPr>
-              <w:t> </w:t>
-            </w:r>
+              <w:jc w:val="center"/>
+              <w:rPr>
+                <w:rFonts w:asciiTheme="minorHAnsi" w:hAnsiTheme="minorHAnsi" w:cs="Calibri"/>
+                <w:b/>
+                <w:bCs/>
+                <w:color w:val="FF0000"/>
+              </w:rPr>
+            </w:pPr>
           </w:p>
         </w:tc>
         <w:tc>
@@ -14117,9 +13903,12 @@
           </w:tcPr>
           <w:p>
             <w:pPr>
-              <w:rPr>
-                <w:rFonts w:asciiTheme="minorHAnsi" w:hAnsiTheme="minorHAnsi" w:cs="Calibri"/>
-                <w:color w:val="000000"/>
+              <w:jc w:val="center"/>
+              <w:rPr>
+                <w:rFonts w:asciiTheme="minorHAnsi" w:hAnsiTheme="minorHAnsi" w:cs="Calibri"/>
+                <w:b/>
+                <w:bCs/>
+                <w:color w:val="FF0000"/>
               </w:rPr>
             </w:pPr>
           </w:p>
@@ -14272,18 +14061,14 @@
           </w:tcPr>
           <w:p>
             <w:pPr>
-              <w:rPr>
-                <w:rFonts w:asciiTheme="minorHAnsi" w:hAnsiTheme="minorHAnsi" w:cs="Calibri"/>
-                <w:color w:val="000000"/>
-              </w:rPr>
-            </w:pPr>
-            <w:r>
-              <w:rPr>
-                <w:rFonts w:asciiTheme="minorHAnsi" w:hAnsiTheme="minorHAnsi" w:cs="Calibri"/>
-                <w:color w:val="000000"/>
-              </w:rPr>
-              <w:t> </w:t>
-            </w:r>
+              <w:jc w:val="center"/>
+              <w:rPr>
+                <w:rFonts w:asciiTheme="minorHAnsi" w:hAnsiTheme="minorHAnsi" w:cs="Calibri"/>
+                <w:b/>
+                <w:bCs/>
+                <w:color w:val="FF0000"/>
+              </w:rPr>
+            </w:pPr>
           </w:p>
         </w:tc>
         <w:tc>
@@ -14302,18 +14087,14 @@
           </w:tcPr>
           <w:p>
             <w:pPr>
-              <w:rPr>
-                <w:rFonts w:asciiTheme="minorHAnsi" w:hAnsiTheme="minorHAnsi" w:cs="Calibri"/>
-                <w:color w:val="000000"/>
-              </w:rPr>
-            </w:pPr>
-            <w:r>
-              <w:rPr>
-                <w:rFonts w:asciiTheme="minorHAnsi" w:hAnsiTheme="minorHAnsi" w:cs="Calibri"/>
-                <w:color w:val="000000"/>
-              </w:rPr>
-              <w:t> </w:t>
-            </w:r>
+              <w:jc w:val="center"/>
+              <w:rPr>
+                <w:rFonts w:asciiTheme="minorHAnsi" w:hAnsiTheme="minorHAnsi" w:cs="Calibri"/>
+                <w:b/>
+                <w:bCs/>
+                <w:color w:val="FF0000"/>
+              </w:rPr>
+            </w:pPr>
           </w:p>
         </w:tc>
         <w:tc>
@@ -14328,9 +14109,12 @@
           </w:tcPr>
           <w:p>
             <w:pPr>
-              <w:rPr>
-                <w:rFonts w:asciiTheme="minorHAnsi" w:hAnsiTheme="minorHAnsi" w:cs="Calibri"/>
-                <w:color w:val="000000"/>
+              <w:jc w:val="center"/>
+              <w:rPr>
+                <w:rFonts w:asciiTheme="minorHAnsi" w:hAnsiTheme="minorHAnsi" w:cs="Calibri"/>
+                <w:b/>
+                <w:bCs/>
+                <w:color w:val="FF0000"/>
               </w:rPr>
             </w:pPr>
           </w:p>
@@ -14483,18 +14267,14 @@
           </w:tcPr>
           <w:p>
             <w:pPr>
-              <w:rPr>
-                <w:rFonts w:asciiTheme="minorHAnsi" w:hAnsiTheme="minorHAnsi" w:cs="Calibri"/>
-                <w:color w:val="000000"/>
-              </w:rPr>
-            </w:pPr>
-            <w:r>
-              <w:rPr>
-                <w:rFonts w:asciiTheme="minorHAnsi" w:hAnsiTheme="minorHAnsi" w:cs="Calibri"/>
-                <w:color w:val="000000"/>
-              </w:rPr>
-              <w:t> </w:t>
-            </w:r>
+              <w:jc w:val="center"/>
+              <w:rPr>
+                <w:rFonts w:asciiTheme="minorHAnsi" w:hAnsiTheme="minorHAnsi" w:cs="Calibri"/>
+                <w:b/>
+                <w:bCs/>
+                <w:color w:val="FF0000"/>
+              </w:rPr>
+            </w:pPr>
           </w:p>
         </w:tc>
         <w:tc>
@@ -14513,18 +14293,14 @@
           </w:tcPr>
           <w:p>
             <w:pPr>
-              <w:rPr>
-                <w:rFonts w:asciiTheme="minorHAnsi" w:hAnsiTheme="minorHAnsi" w:cs="Calibri"/>
-                <w:color w:val="000000"/>
-              </w:rPr>
-            </w:pPr>
-            <w:r>
-              <w:rPr>
-                <w:rFonts w:asciiTheme="minorHAnsi" w:hAnsiTheme="minorHAnsi" w:cs="Calibri"/>
-                <w:color w:val="000000"/>
-              </w:rPr>
-              <w:t> </w:t>
-            </w:r>
+              <w:jc w:val="center"/>
+              <w:rPr>
+                <w:rFonts w:asciiTheme="minorHAnsi" w:hAnsiTheme="minorHAnsi" w:cs="Calibri"/>
+                <w:b/>
+                <w:bCs/>
+                <w:color w:val="FF0000"/>
+              </w:rPr>
+            </w:pPr>
           </w:p>
         </w:tc>
         <w:tc>
@@ -14539,9 +14315,12 @@
           </w:tcPr>
           <w:p>
             <w:pPr>
-              <w:rPr>
-                <w:rFonts w:asciiTheme="minorHAnsi" w:hAnsiTheme="minorHAnsi" w:cs="Calibri"/>
-                <w:color w:val="000000"/>
+              <w:jc w:val="center"/>
+              <w:rPr>
+                <w:rFonts w:asciiTheme="minorHAnsi" w:hAnsiTheme="minorHAnsi" w:cs="Calibri"/>
+                <w:b/>
+                <w:bCs/>
+                <w:color w:val="FF0000"/>
               </w:rPr>
             </w:pPr>
           </w:p>
@@ -14694,18 +14473,14 @@
           </w:tcPr>
           <w:p>
             <w:pPr>
-              <w:rPr>
-                <w:rFonts w:asciiTheme="minorHAnsi" w:hAnsiTheme="minorHAnsi" w:cs="Calibri"/>
-                <w:color w:val="000000"/>
-              </w:rPr>
-            </w:pPr>
-            <w:r>
-              <w:rPr>
-                <w:rFonts w:asciiTheme="minorHAnsi" w:hAnsiTheme="minorHAnsi" w:cs="Calibri"/>
-                <w:color w:val="000000"/>
-              </w:rPr>
-              <w:t> </w:t>
-            </w:r>
+              <w:jc w:val="center"/>
+              <w:rPr>
+                <w:rFonts w:asciiTheme="minorHAnsi" w:hAnsiTheme="minorHAnsi" w:cs="Calibri"/>
+                <w:b/>
+                <w:bCs/>
+                <w:color w:val="FF0000"/>
+              </w:rPr>
+            </w:pPr>
           </w:p>
         </w:tc>
         <w:tc>
@@ -14724,18 +14499,14 @@
           </w:tcPr>
           <w:p>
             <w:pPr>
-              <w:rPr>
-                <w:rFonts w:asciiTheme="minorHAnsi" w:hAnsiTheme="minorHAnsi" w:cs="Calibri"/>
-                <w:color w:val="000000"/>
-              </w:rPr>
-            </w:pPr>
-            <w:r>
-              <w:rPr>
-                <w:rFonts w:asciiTheme="minorHAnsi" w:hAnsiTheme="minorHAnsi" w:cs="Calibri"/>
-                <w:color w:val="000000"/>
-              </w:rPr>
-              <w:t> </w:t>
-            </w:r>
+              <w:jc w:val="center"/>
+              <w:rPr>
+                <w:rFonts w:asciiTheme="minorHAnsi" w:hAnsiTheme="minorHAnsi" w:cs="Calibri"/>
+                <w:b/>
+                <w:bCs/>
+                <w:color w:val="FF0000"/>
+              </w:rPr>
+            </w:pPr>
           </w:p>
         </w:tc>
         <w:tc>
@@ -14750,9 +14521,12 @@
           </w:tcPr>
           <w:p>
             <w:pPr>
-              <w:rPr>
-                <w:rFonts w:asciiTheme="minorHAnsi" w:hAnsiTheme="minorHAnsi" w:cs="Calibri"/>
-                <w:color w:val="000000"/>
+              <w:jc w:val="center"/>
+              <w:rPr>
+                <w:rFonts w:asciiTheme="minorHAnsi" w:hAnsiTheme="minorHAnsi" w:cs="Calibri"/>
+                <w:b/>
+                <w:bCs/>
+                <w:color w:val="FF0000"/>
               </w:rPr>
             </w:pPr>
           </w:p>
@@ -14905,18 +14679,14 @@
           </w:tcPr>
           <w:p>
             <w:pPr>
-              <w:rPr>
-                <w:rFonts w:asciiTheme="minorHAnsi" w:hAnsiTheme="minorHAnsi" w:cs="Calibri"/>
-                <w:color w:val="000000"/>
-              </w:rPr>
-            </w:pPr>
-            <w:r>
-              <w:rPr>
-                <w:rFonts w:asciiTheme="minorHAnsi" w:hAnsiTheme="minorHAnsi" w:cs="Calibri"/>
-                <w:color w:val="000000"/>
-              </w:rPr>
-              <w:t> </w:t>
-            </w:r>
+              <w:jc w:val="center"/>
+              <w:rPr>
+                <w:rFonts w:asciiTheme="minorHAnsi" w:hAnsiTheme="minorHAnsi" w:cs="Calibri"/>
+                <w:b/>
+                <w:bCs/>
+                <w:color w:val="FF0000"/>
+              </w:rPr>
+            </w:pPr>
           </w:p>
         </w:tc>
         <w:tc>
@@ -14935,18 +14705,14 @@
           </w:tcPr>
           <w:p>
             <w:pPr>
-              <w:rPr>
-                <w:rFonts w:asciiTheme="minorHAnsi" w:hAnsiTheme="minorHAnsi" w:cs="Calibri"/>
-                <w:color w:val="000000"/>
-              </w:rPr>
-            </w:pPr>
-            <w:r>
-              <w:rPr>
-                <w:rFonts w:asciiTheme="minorHAnsi" w:hAnsiTheme="minorHAnsi" w:cs="Calibri"/>
-                <w:color w:val="000000"/>
-              </w:rPr>
-              <w:t> </w:t>
-            </w:r>
+              <w:jc w:val="center"/>
+              <w:rPr>
+                <w:rFonts w:asciiTheme="minorHAnsi" w:hAnsiTheme="minorHAnsi" w:cs="Calibri"/>
+                <w:b/>
+                <w:bCs/>
+                <w:color w:val="FF0000"/>
+              </w:rPr>
+            </w:pPr>
           </w:p>
         </w:tc>
         <w:tc>
@@ -14961,9 +14727,12 @@
           </w:tcPr>
           <w:p>
             <w:pPr>
-              <w:rPr>
-                <w:rFonts w:asciiTheme="minorHAnsi" w:hAnsiTheme="minorHAnsi" w:cs="Calibri"/>
-                <w:color w:val="000000"/>
+              <w:jc w:val="center"/>
+              <w:rPr>
+                <w:rFonts w:asciiTheme="minorHAnsi" w:hAnsiTheme="minorHAnsi" w:cs="Calibri"/>
+                <w:b/>
+                <w:bCs/>
+                <w:color w:val="FF0000"/>
               </w:rPr>
             </w:pPr>
           </w:p>
@@ -15116,18 +14885,14 @@
           </w:tcPr>
           <w:p>
             <w:pPr>
-              <w:rPr>
-                <w:rFonts w:asciiTheme="minorHAnsi" w:hAnsiTheme="minorHAnsi" w:cs="Calibri"/>
-                <w:color w:val="000000"/>
-              </w:rPr>
-            </w:pPr>
-            <w:r>
-              <w:rPr>
-                <w:rFonts w:asciiTheme="minorHAnsi" w:hAnsiTheme="minorHAnsi" w:cs="Calibri"/>
-                <w:color w:val="000000"/>
-              </w:rPr>
-              <w:t> </w:t>
-            </w:r>
+              <w:jc w:val="center"/>
+              <w:rPr>
+                <w:rFonts w:asciiTheme="minorHAnsi" w:hAnsiTheme="minorHAnsi" w:cs="Calibri"/>
+                <w:b/>
+                <w:bCs/>
+                <w:color w:val="FF0000"/>
+              </w:rPr>
+            </w:pPr>
           </w:p>
         </w:tc>
         <w:tc>
@@ -15146,18 +14911,14 @@
           </w:tcPr>
           <w:p>
             <w:pPr>
-              <w:rPr>
-                <w:rFonts w:asciiTheme="minorHAnsi" w:hAnsiTheme="minorHAnsi" w:cs="Calibri"/>
-                <w:color w:val="000000"/>
-              </w:rPr>
-            </w:pPr>
-            <w:r>
-              <w:rPr>
-                <w:rFonts w:asciiTheme="minorHAnsi" w:hAnsiTheme="minorHAnsi" w:cs="Calibri"/>
-                <w:color w:val="000000"/>
-              </w:rPr>
-              <w:t> </w:t>
-            </w:r>
+              <w:jc w:val="center"/>
+              <w:rPr>
+                <w:rFonts w:asciiTheme="minorHAnsi" w:hAnsiTheme="minorHAnsi" w:cs="Calibri"/>
+                <w:b/>
+                <w:bCs/>
+                <w:color w:val="FF0000"/>
+              </w:rPr>
+            </w:pPr>
           </w:p>
         </w:tc>
         <w:tc>
@@ -15172,9 +14933,12 @@
           </w:tcPr>
           <w:p>
             <w:pPr>
-              <w:rPr>
-                <w:rFonts w:asciiTheme="minorHAnsi" w:hAnsiTheme="minorHAnsi" w:cs="Calibri"/>
-                <w:color w:val="000000"/>
+              <w:jc w:val="center"/>
+              <w:rPr>
+                <w:rFonts w:asciiTheme="minorHAnsi" w:hAnsiTheme="minorHAnsi" w:cs="Calibri"/>
+                <w:b/>
+                <w:bCs/>
+                <w:color w:val="FF0000"/>
               </w:rPr>
             </w:pPr>
           </w:p>
@@ -15327,18 +15091,14 @@
           </w:tcPr>
           <w:p>
             <w:pPr>
-              <w:rPr>
-                <w:rFonts w:asciiTheme="minorHAnsi" w:hAnsiTheme="minorHAnsi" w:cs="Calibri"/>
-                <w:color w:val="000000"/>
-              </w:rPr>
-            </w:pPr>
-            <w:r>
-              <w:rPr>
-                <w:rFonts w:asciiTheme="minorHAnsi" w:hAnsiTheme="minorHAnsi" w:cs="Calibri"/>
-                <w:color w:val="000000"/>
-              </w:rPr>
-              <w:t> </w:t>
-            </w:r>
+              <w:jc w:val="center"/>
+              <w:rPr>
+                <w:rFonts w:asciiTheme="minorHAnsi" w:hAnsiTheme="minorHAnsi" w:cs="Calibri"/>
+                <w:b/>
+                <w:bCs/>
+                <w:color w:val="FF0000"/>
+              </w:rPr>
+            </w:pPr>
           </w:p>
         </w:tc>
         <w:tc>
@@ -15357,18 +15117,14 @@
           </w:tcPr>
           <w:p>
             <w:pPr>
-              <w:rPr>
-                <w:rFonts w:asciiTheme="minorHAnsi" w:hAnsiTheme="minorHAnsi" w:cs="Calibri"/>
-                <w:color w:val="000000"/>
-              </w:rPr>
-            </w:pPr>
-            <w:r>
-              <w:rPr>
-                <w:rFonts w:asciiTheme="minorHAnsi" w:hAnsiTheme="minorHAnsi" w:cs="Calibri"/>
-                <w:color w:val="000000"/>
-              </w:rPr>
-              <w:t> </w:t>
-            </w:r>
+              <w:jc w:val="center"/>
+              <w:rPr>
+                <w:rFonts w:asciiTheme="minorHAnsi" w:hAnsiTheme="minorHAnsi" w:cs="Calibri"/>
+                <w:b/>
+                <w:bCs/>
+                <w:color w:val="FF0000"/>
+              </w:rPr>
+            </w:pPr>
           </w:p>
         </w:tc>
         <w:tc>
@@ -15383,9 +15139,12 @@
           </w:tcPr>
           <w:p>
             <w:pPr>
-              <w:rPr>
-                <w:rFonts w:asciiTheme="minorHAnsi" w:hAnsiTheme="minorHAnsi" w:cs="Calibri"/>
-                <w:color w:val="000000"/>
+              <w:jc w:val="center"/>
+              <w:rPr>
+                <w:rFonts w:asciiTheme="minorHAnsi" w:hAnsiTheme="minorHAnsi" w:cs="Calibri"/>
+                <w:b/>
+                <w:bCs/>
+                <w:color w:val="FF0000"/>
               </w:rPr>
             </w:pPr>
           </w:p>
@@ -15538,18 +15297,14 @@
           </w:tcPr>
           <w:p>
             <w:pPr>
-              <w:rPr>
-                <w:rFonts w:asciiTheme="minorHAnsi" w:hAnsiTheme="minorHAnsi" w:cs="Calibri"/>
-                <w:color w:val="000000"/>
-              </w:rPr>
-            </w:pPr>
-            <w:r>
-              <w:rPr>
-                <w:rFonts w:asciiTheme="minorHAnsi" w:hAnsiTheme="minorHAnsi" w:cs="Calibri"/>
-                <w:color w:val="000000"/>
-              </w:rPr>
-              <w:t> </w:t>
-            </w:r>
+              <w:jc w:val="center"/>
+              <w:rPr>
+                <w:rFonts w:asciiTheme="minorHAnsi" w:hAnsiTheme="minorHAnsi" w:cs="Calibri"/>
+                <w:b/>
+                <w:bCs/>
+                <w:color w:val="FF0000"/>
+              </w:rPr>
+            </w:pPr>
           </w:p>
         </w:tc>
         <w:tc>
@@ -15568,18 +15323,14 @@
           </w:tcPr>
           <w:p>
             <w:pPr>
-              <w:rPr>
-                <w:rFonts w:asciiTheme="minorHAnsi" w:hAnsiTheme="minorHAnsi" w:cs="Calibri"/>
-                <w:color w:val="000000"/>
-              </w:rPr>
-            </w:pPr>
-            <w:r>
-              <w:rPr>
-                <w:rFonts w:asciiTheme="minorHAnsi" w:hAnsiTheme="minorHAnsi" w:cs="Calibri"/>
-                <w:color w:val="000000"/>
-              </w:rPr>
-              <w:t> </w:t>
-            </w:r>
+              <w:jc w:val="center"/>
+              <w:rPr>
+                <w:rFonts w:asciiTheme="minorHAnsi" w:hAnsiTheme="minorHAnsi" w:cs="Calibri"/>
+                <w:b/>
+                <w:bCs/>
+                <w:color w:val="FF0000"/>
+              </w:rPr>
+            </w:pPr>
           </w:p>
         </w:tc>
         <w:tc>
@@ -15594,9 +15345,12 @@
           </w:tcPr>
           <w:p>
             <w:pPr>
-              <w:rPr>
-                <w:rFonts w:asciiTheme="minorHAnsi" w:hAnsiTheme="minorHAnsi" w:cs="Calibri"/>
-                <w:color w:val="000000"/>
+              <w:jc w:val="center"/>
+              <w:rPr>
+                <w:rFonts w:asciiTheme="minorHAnsi" w:hAnsiTheme="minorHAnsi" w:cs="Calibri"/>
+                <w:b/>
+                <w:bCs/>
+                <w:color w:val="FF0000"/>
               </w:rPr>
             </w:pPr>
           </w:p>
@@ -19046,18 +18800,14 @@
           </w:tcPr>
           <w:p>
             <w:pPr>
-              <w:rPr>
-                <w:rFonts w:asciiTheme="minorHAnsi" w:hAnsiTheme="minorHAnsi" w:cs="Calibri"/>
-                <w:color w:val="000000"/>
-              </w:rPr>
-            </w:pPr>
-            <w:r>
-              <w:rPr>
-                <w:rFonts w:asciiTheme="minorHAnsi" w:hAnsiTheme="minorHAnsi" w:cs="Calibri"/>
-                <w:color w:val="000000"/>
-              </w:rPr>
-              <w:t> </w:t>
-            </w:r>
+              <w:jc w:val="center"/>
+              <w:rPr>
+                <w:rFonts w:asciiTheme="minorHAnsi" w:hAnsiTheme="minorHAnsi" w:cs="Calibri"/>
+                <w:b/>
+                <w:bCs/>
+                <w:color w:val="FF0000"/>
+              </w:rPr>
+            </w:pPr>
           </w:p>
         </w:tc>
         <w:tc>
@@ -19076,18 +18826,14 @@
           </w:tcPr>
           <w:p>
             <w:pPr>
-              <w:rPr>
-                <w:rFonts w:asciiTheme="minorHAnsi" w:hAnsiTheme="minorHAnsi" w:cs="Calibri"/>
-                <w:color w:val="000000"/>
-              </w:rPr>
-            </w:pPr>
-            <w:r>
-              <w:rPr>
-                <w:rFonts w:asciiTheme="minorHAnsi" w:hAnsiTheme="minorHAnsi" w:cs="Calibri"/>
-                <w:color w:val="000000"/>
-              </w:rPr>
-              <w:t> </w:t>
-            </w:r>
+              <w:jc w:val="center"/>
+              <w:rPr>
+                <w:rFonts w:asciiTheme="minorHAnsi" w:hAnsiTheme="minorHAnsi" w:cs="Calibri"/>
+                <w:b/>
+                <w:bCs/>
+                <w:color w:val="FF0000"/>
+              </w:rPr>
+            </w:pPr>
           </w:p>
         </w:tc>
         <w:tc>
@@ -19102,9 +18848,12 @@
           </w:tcPr>
           <w:p>
             <w:pPr>
-              <w:rPr>
-                <w:rFonts w:asciiTheme="minorHAnsi" w:hAnsiTheme="minorHAnsi" w:cs="Calibri"/>
-                <w:color w:val="000000"/>
+              <w:jc w:val="center"/>
+              <w:rPr>
+                <w:rFonts w:asciiTheme="minorHAnsi" w:hAnsiTheme="minorHAnsi" w:cs="Calibri"/>
+                <w:b/>
+                <w:bCs/>
+                <w:color w:val="FF0000"/>
               </w:rPr>
             </w:pPr>
           </w:p>
@@ -19288,18 +19037,14 @@
           </w:tcPr>
           <w:p>
             <w:pPr>
-              <w:rPr>
-                <w:rFonts w:asciiTheme="minorHAnsi" w:hAnsiTheme="minorHAnsi" w:cs="Calibri"/>
-                <w:color w:val="000000"/>
-              </w:rPr>
-            </w:pPr>
-            <w:r>
-              <w:rPr>
-                <w:rFonts w:asciiTheme="minorHAnsi" w:hAnsiTheme="minorHAnsi" w:cs="Calibri"/>
-                <w:color w:val="000000"/>
-              </w:rPr>
-              <w:t> </w:t>
-            </w:r>
+              <w:jc w:val="center"/>
+              <w:rPr>
+                <w:rFonts w:asciiTheme="minorHAnsi" w:hAnsiTheme="minorHAnsi" w:cs="Calibri"/>
+                <w:b/>
+                <w:bCs/>
+                <w:color w:val="FF0000"/>
+              </w:rPr>
+            </w:pPr>
           </w:p>
         </w:tc>
         <w:tc>
@@ -19318,18 +19063,14 @@
           </w:tcPr>
           <w:p>
             <w:pPr>
-              <w:rPr>
-                <w:rFonts w:asciiTheme="minorHAnsi" w:hAnsiTheme="minorHAnsi" w:cs="Calibri"/>
-                <w:color w:val="000000"/>
-              </w:rPr>
-            </w:pPr>
-            <w:r>
-              <w:rPr>
-                <w:rFonts w:asciiTheme="minorHAnsi" w:hAnsiTheme="minorHAnsi" w:cs="Calibri"/>
-                <w:color w:val="000000"/>
-              </w:rPr>
-              <w:t> </w:t>
-            </w:r>
+              <w:jc w:val="center"/>
+              <w:rPr>
+                <w:rFonts w:asciiTheme="minorHAnsi" w:hAnsiTheme="minorHAnsi" w:cs="Calibri"/>
+                <w:b/>
+                <w:bCs/>
+                <w:color w:val="FF0000"/>
+              </w:rPr>
+            </w:pPr>
           </w:p>
         </w:tc>
         <w:tc>
@@ -19344,9 +19085,12 @@
           </w:tcPr>
           <w:p>
             <w:pPr>
-              <w:rPr>
-                <w:rFonts w:asciiTheme="minorHAnsi" w:hAnsiTheme="minorHAnsi" w:cs="Calibri"/>
-                <w:color w:val="000000"/>
+              <w:jc w:val="center"/>
+              <w:rPr>
+                <w:rFonts w:asciiTheme="minorHAnsi" w:hAnsiTheme="minorHAnsi" w:cs="Calibri"/>
+                <w:b/>
+                <w:bCs/>
+                <w:color w:val="FF0000"/>
               </w:rPr>
             </w:pPr>
           </w:p>
@@ -19530,18 +19274,14 @@
           </w:tcPr>
           <w:p>
             <w:pPr>
-              <w:rPr>
-                <w:rFonts w:asciiTheme="minorHAnsi" w:hAnsiTheme="minorHAnsi" w:cs="Calibri"/>
-                <w:color w:val="000000"/>
-              </w:rPr>
-            </w:pPr>
-            <w:r>
-              <w:rPr>
-                <w:rFonts w:asciiTheme="minorHAnsi" w:hAnsiTheme="minorHAnsi" w:cs="Calibri"/>
-                <w:color w:val="000000"/>
-              </w:rPr>
-              <w:t> </w:t>
-            </w:r>
+              <w:jc w:val="center"/>
+              <w:rPr>
+                <w:rFonts w:asciiTheme="minorHAnsi" w:hAnsiTheme="minorHAnsi" w:cs="Calibri"/>
+                <w:b/>
+                <w:bCs/>
+                <w:color w:val="FF0000"/>
+              </w:rPr>
+            </w:pPr>
           </w:p>
         </w:tc>
         <w:tc>
@@ -19560,18 +19300,14 @@
           </w:tcPr>
           <w:p>
             <w:pPr>
-              <w:rPr>
-                <w:rFonts w:asciiTheme="minorHAnsi" w:hAnsiTheme="minorHAnsi" w:cs="Calibri"/>
-                <w:color w:val="000000"/>
-              </w:rPr>
-            </w:pPr>
-            <w:r>
-              <w:rPr>
-                <w:rFonts w:asciiTheme="minorHAnsi" w:hAnsiTheme="minorHAnsi" w:cs="Calibri"/>
-                <w:color w:val="000000"/>
-              </w:rPr>
-              <w:t> </w:t>
-            </w:r>
+              <w:jc w:val="center"/>
+              <w:rPr>
+                <w:rFonts w:asciiTheme="minorHAnsi" w:hAnsiTheme="minorHAnsi" w:cs="Calibri"/>
+                <w:b/>
+                <w:bCs/>
+                <w:color w:val="FF0000"/>
+              </w:rPr>
+            </w:pPr>
           </w:p>
         </w:tc>
         <w:tc>
@@ -19586,9 +19322,12 @@
           </w:tcPr>
           <w:p>
             <w:pPr>
-              <w:rPr>
-                <w:rFonts w:asciiTheme="minorHAnsi" w:hAnsiTheme="minorHAnsi" w:cs="Calibri"/>
-                <w:color w:val="000000"/>
+              <w:jc w:val="center"/>
+              <w:rPr>
+                <w:rFonts w:asciiTheme="minorHAnsi" w:hAnsiTheme="minorHAnsi" w:cs="Calibri"/>
+                <w:b/>
+                <w:bCs/>
+                <w:color w:val="FF0000"/>
               </w:rPr>
             </w:pPr>
           </w:p>
@@ -19772,18 +19511,14 @@
           </w:tcPr>
           <w:p>
             <w:pPr>
-              <w:rPr>
-                <w:rFonts w:asciiTheme="minorHAnsi" w:hAnsiTheme="minorHAnsi" w:cs="Calibri"/>
-                <w:color w:val="000000"/>
-              </w:rPr>
-            </w:pPr>
-            <w:r>
-              <w:rPr>
-                <w:rFonts w:asciiTheme="minorHAnsi" w:hAnsiTheme="minorHAnsi" w:cs="Calibri"/>
-                <w:color w:val="000000"/>
-              </w:rPr>
-              <w:t> </w:t>
-            </w:r>
+              <w:jc w:val="center"/>
+              <w:rPr>
+                <w:rFonts w:asciiTheme="minorHAnsi" w:hAnsiTheme="minorHAnsi" w:cs="Calibri"/>
+                <w:b/>
+                <w:bCs/>
+                <w:color w:val="FF0000"/>
+              </w:rPr>
+            </w:pPr>
           </w:p>
         </w:tc>
         <w:tc>
@@ -19802,18 +19537,14 @@
           </w:tcPr>
           <w:p>
             <w:pPr>
-              <w:rPr>
-                <w:rFonts w:asciiTheme="minorHAnsi" w:hAnsiTheme="minorHAnsi" w:cs="Calibri"/>
-                <w:color w:val="000000"/>
-              </w:rPr>
-            </w:pPr>
-            <w:r>
-              <w:rPr>
-                <w:rFonts w:asciiTheme="minorHAnsi" w:hAnsiTheme="minorHAnsi" w:cs="Calibri"/>
-                <w:color w:val="000000"/>
-              </w:rPr>
-              <w:t> </w:t>
-            </w:r>
+              <w:jc w:val="center"/>
+              <w:rPr>
+                <w:rFonts w:asciiTheme="minorHAnsi" w:hAnsiTheme="minorHAnsi" w:cs="Calibri"/>
+                <w:b/>
+                <w:bCs/>
+                <w:color w:val="FF0000"/>
+              </w:rPr>
+            </w:pPr>
           </w:p>
         </w:tc>
         <w:tc>
@@ -19828,9 +19559,12 @@
           </w:tcPr>
           <w:p>
             <w:pPr>
-              <w:rPr>
-                <w:rFonts w:asciiTheme="minorHAnsi" w:hAnsiTheme="minorHAnsi" w:cs="Calibri"/>
-                <w:color w:val="000000"/>
+              <w:jc w:val="center"/>
+              <w:rPr>
+                <w:rFonts w:asciiTheme="minorHAnsi" w:hAnsiTheme="minorHAnsi" w:cs="Calibri"/>
+                <w:b/>
+                <w:bCs/>
+                <w:color w:val="FF0000"/>
               </w:rPr>
             </w:pPr>
           </w:p>
@@ -20014,18 +19748,14 @@
           </w:tcPr>
           <w:p>
             <w:pPr>
-              <w:rPr>
-                <w:rFonts w:asciiTheme="minorHAnsi" w:hAnsiTheme="minorHAnsi" w:cs="Calibri"/>
-                <w:color w:val="000000"/>
-              </w:rPr>
-            </w:pPr>
-            <w:r>
-              <w:rPr>
-                <w:rFonts w:asciiTheme="minorHAnsi" w:hAnsiTheme="minorHAnsi" w:cs="Calibri"/>
-                <w:color w:val="000000"/>
-              </w:rPr>
-              <w:t> </w:t>
-            </w:r>
+              <w:jc w:val="center"/>
+              <w:rPr>
+                <w:rFonts w:asciiTheme="minorHAnsi" w:hAnsiTheme="minorHAnsi" w:cs="Calibri"/>
+                <w:b/>
+                <w:bCs/>
+                <w:color w:val="FF0000"/>
+              </w:rPr>
+            </w:pPr>
           </w:p>
         </w:tc>
         <w:tc>
@@ -20044,18 +19774,14 @@
           </w:tcPr>
           <w:p>
             <w:pPr>
-              <w:rPr>
-                <w:rFonts w:asciiTheme="minorHAnsi" w:hAnsiTheme="minorHAnsi" w:cs="Calibri"/>
-                <w:color w:val="000000"/>
-              </w:rPr>
-            </w:pPr>
-            <w:r>
-              <w:rPr>
-                <w:rFonts w:asciiTheme="minorHAnsi" w:hAnsiTheme="minorHAnsi" w:cs="Calibri"/>
-                <w:color w:val="000000"/>
-              </w:rPr>
-              <w:t> </w:t>
-            </w:r>
+              <w:jc w:val="center"/>
+              <w:rPr>
+                <w:rFonts w:asciiTheme="minorHAnsi" w:hAnsiTheme="minorHAnsi" w:cs="Calibri"/>
+                <w:b/>
+                <w:bCs/>
+                <w:color w:val="FF0000"/>
+              </w:rPr>
+            </w:pPr>
           </w:p>
         </w:tc>
         <w:tc>
@@ -20070,9 +19796,12 @@
           </w:tcPr>
           <w:p>
             <w:pPr>
-              <w:rPr>
-                <w:rFonts w:asciiTheme="minorHAnsi" w:hAnsiTheme="minorHAnsi" w:cs="Calibri"/>
-                <w:color w:val="000000"/>
+              <w:jc w:val="center"/>
+              <w:rPr>
+                <w:rFonts w:asciiTheme="minorHAnsi" w:hAnsiTheme="minorHAnsi" w:cs="Calibri"/>
+                <w:b/>
+                <w:bCs/>
+                <w:color w:val="FF0000"/>
               </w:rPr>
             </w:pPr>
           </w:p>
@@ -20256,18 +19985,14 @@
           </w:tcPr>
           <w:p>
             <w:pPr>
-              <w:rPr>
-                <w:rFonts w:asciiTheme="minorHAnsi" w:hAnsiTheme="minorHAnsi" w:cs="Calibri"/>
-                <w:color w:val="000000"/>
-              </w:rPr>
-            </w:pPr>
-            <w:r>
-              <w:rPr>
-                <w:rFonts w:asciiTheme="minorHAnsi" w:hAnsiTheme="minorHAnsi" w:cs="Calibri"/>
-                <w:color w:val="000000"/>
-              </w:rPr>
-              <w:t> </w:t>
-            </w:r>
+              <w:jc w:val="center"/>
+              <w:rPr>
+                <w:rFonts w:asciiTheme="minorHAnsi" w:hAnsiTheme="minorHAnsi" w:cs="Calibri"/>
+                <w:b/>
+                <w:bCs/>
+                <w:color w:val="FF0000"/>
+              </w:rPr>
+            </w:pPr>
           </w:p>
         </w:tc>
         <w:tc>
@@ -20286,18 +20011,14 @@
           </w:tcPr>
           <w:p>
             <w:pPr>
-              <w:rPr>
-                <w:rFonts w:asciiTheme="minorHAnsi" w:hAnsiTheme="minorHAnsi" w:cs="Calibri"/>
-                <w:color w:val="000000"/>
-              </w:rPr>
-            </w:pPr>
-            <w:r>
-              <w:rPr>
-                <w:rFonts w:asciiTheme="minorHAnsi" w:hAnsiTheme="minorHAnsi" w:cs="Calibri"/>
-                <w:color w:val="000000"/>
-              </w:rPr>
-              <w:t> </w:t>
-            </w:r>
+              <w:jc w:val="center"/>
+              <w:rPr>
+                <w:rFonts w:asciiTheme="minorHAnsi" w:hAnsiTheme="minorHAnsi" w:cs="Calibri"/>
+                <w:b/>
+                <w:bCs/>
+                <w:color w:val="FF0000"/>
+              </w:rPr>
+            </w:pPr>
           </w:p>
         </w:tc>
         <w:tc>
@@ -20312,9 +20033,12 @@
           </w:tcPr>
           <w:p>
             <w:pPr>
-              <w:rPr>
-                <w:rFonts w:asciiTheme="minorHAnsi" w:hAnsiTheme="minorHAnsi" w:cs="Calibri"/>
-                <w:color w:val="000000"/>
+              <w:jc w:val="center"/>
+              <w:rPr>
+                <w:rFonts w:asciiTheme="minorHAnsi" w:hAnsiTheme="minorHAnsi" w:cs="Calibri"/>
+                <w:b/>
+                <w:bCs/>
+                <w:color w:val="FF0000"/>
               </w:rPr>
             </w:pPr>
           </w:p>
@@ -20498,18 +20222,14 @@
           </w:tcPr>
           <w:p>
             <w:pPr>
-              <w:rPr>
-                <w:rFonts w:asciiTheme="minorHAnsi" w:hAnsiTheme="minorHAnsi" w:cs="Calibri"/>
-                <w:color w:val="000000"/>
-              </w:rPr>
-            </w:pPr>
-            <w:r>
-              <w:rPr>
-                <w:rFonts w:asciiTheme="minorHAnsi" w:hAnsiTheme="minorHAnsi" w:cs="Calibri"/>
-                <w:color w:val="000000"/>
-              </w:rPr>
-              <w:t> </w:t>
-            </w:r>
+              <w:jc w:val="center"/>
+              <w:rPr>
+                <w:rFonts w:asciiTheme="minorHAnsi" w:hAnsiTheme="minorHAnsi" w:cs="Calibri"/>
+                <w:b/>
+                <w:bCs/>
+                <w:color w:val="FF0000"/>
+              </w:rPr>
+            </w:pPr>
           </w:p>
         </w:tc>
         <w:tc>
@@ -20528,18 +20248,14 @@
           </w:tcPr>
           <w:p>
             <w:pPr>
-              <w:rPr>
-                <w:rFonts w:asciiTheme="minorHAnsi" w:hAnsiTheme="minorHAnsi" w:cs="Calibri"/>
-                <w:color w:val="000000"/>
-              </w:rPr>
-            </w:pPr>
-            <w:r>
-              <w:rPr>
-                <w:rFonts w:asciiTheme="minorHAnsi" w:hAnsiTheme="minorHAnsi" w:cs="Calibri"/>
-                <w:color w:val="000000"/>
-              </w:rPr>
-              <w:t> </w:t>
-            </w:r>
+              <w:jc w:val="center"/>
+              <w:rPr>
+                <w:rFonts w:asciiTheme="minorHAnsi" w:hAnsiTheme="minorHAnsi" w:cs="Calibri"/>
+                <w:b/>
+                <w:bCs/>
+                <w:color w:val="FF0000"/>
+              </w:rPr>
+            </w:pPr>
           </w:p>
         </w:tc>
         <w:tc>
@@ -20554,9 +20270,12 @@
           </w:tcPr>
           <w:p>
             <w:pPr>
-              <w:rPr>
-                <w:rFonts w:asciiTheme="minorHAnsi" w:hAnsiTheme="minorHAnsi" w:cs="Calibri"/>
-                <w:color w:val="000000"/>
+              <w:jc w:val="center"/>
+              <w:rPr>
+                <w:rFonts w:asciiTheme="minorHAnsi" w:hAnsiTheme="minorHAnsi" w:cs="Calibri"/>
+                <w:b/>
+                <w:bCs/>
+                <w:color w:val="FF0000"/>
               </w:rPr>
             </w:pPr>
           </w:p>
@@ -20740,18 +20459,14 @@
           </w:tcPr>
           <w:p>
             <w:pPr>
-              <w:rPr>
-                <w:rFonts w:asciiTheme="minorHAnsi" w:hAnsiTheme="minorHAnsi" w:cs="Calibri"/>
-                <w:color w:val="000000"/>
-              </w:rPr>
-            </w:pPr>
-            <w:r>
-              <w:rPr>
-                <w:rFonts w:asciiTheme="minorHAnsi" w:hAnsiTheme="minorHAnsi" w:cs="Calibri"/>
-                <w:color w:val="000000"/>
-              </w:rPr>
-              <w:t> </w:t>
-            </w:r>
+              <w:jc w:val="center"/>
+              <w:rPr>
+                <w:rFonts w:asciiTheme="minorHAnsi" w:hAnsiTheme="minorHAnsi" w:cs="Calibri"/>
+                <w:b/>
+                <w:bCs/>
+                <w:color w:val="FF0000"/>
+              </w:rPr>
+            </w:pPr>
           </w:p>
         </w:tc>
         <w:tc>
@@ -20770,18 +20485,14 @@
           </w:tcPr>
           <w:p>
             <w:pPr>
-              <w:rPr>
-                <w:rFonts w:asciiTheme="minorHAnsi" w:hAnsiTheme="minorHAnsi" w:cs="Calibri"/>
-                <w:color w:val="000000"/>
-              </w:rPr>
-            </w:pPr>
-            <w:r>
-              <w:rPr>
-                <w:rFonts w:asciiTheme="minorHAnsi" w:hAnsiTheme="minorHAnsi" w:cs="Calibri"/>
-                <w:color w:val="000000"/>
-              </w:rPr>
-              <w:t> </w:t>
-            </w:r>
+              <w:jc w:val="center"/>
+              <w:rPr>
+                <w:rFonts w:asciiTheme="minorHAnsi" w:hAnsiTheme="minorHAnsi" w:cs="Calibri"/>
+                <w:b/>
+                <w:bCs/>
+                <w:color w:val="FF0000"/>
+              </w:rPr>
+            </w:pPr>
           </w:p>
         </w:tc>
         <w:tc>
@@ -20796,9 +20507,12 @@
           </w:tcPr>
           <w:p>
             <w:pPr>
-              <w:rPr>
-                <w:rFonts w:asciiTheme="minorHAnsi" w:hAnsiTheme="minorHAnsi" w:cs="Calibri"/>
-                <w:color w:val="000000"/>
+              <w:jc w:val="center"/>
+              <w:rPr>
+                <w:rFonts w:asciiTheme="minorHAnsi" w:hAnsiTheme="minorHAnsi" w:cs="Calibri"/>
+                <w:b/>
+                <w:bCs/>
+                <w:color w:val="FF0000"/>
               </w:rPr>
             </w:pPr>
           </w:p>
@@ -20982,18 +20696,14 @@
           </w:tcPr>
           <w:p>
             <w:pPr>
-              <w:rPr>
-                <w:rFonts w:asciiTheme="minorHAnsi" w:hAnsiTheme="minorHAnsi" w:cs="Calibri"/>
-                <w:color w:val="000000"/>
-              </w:rPr>
-            </w:pPr>
-            <w:r>
-              <w:rPr>
-                <w:rFonts w:asciiTheme="minorHAnsi" w:hAnsiTheme="minorHAnsi" w:cs="Calibri"/>
-                <w:color w:val="000000"/>
-              </w:rPr>
-              <w:t> </w:t>
-            </w:r>
+              <w:jc w:val="center"/>
+              <w:rPr>
+                <w:rFonts w:asciiTheme="minorHAnsi" w:hAnsiTheme="minorHAnsi" w:cs="Calibri"/>
+                <w:b/>
+                <w:bCs/>
+                <w:color w:val="FF0000"/>
+              </w:rPr>
+            </w:pPr>
           </w:p>
         </w:tc>
         <w:tc>
@@ -21012,18 +20722,14 @@
           </w:tcPr>
           <w:p>
             <w:pPr>
-              <w:rPr>
-                <w:rFonts w:asciiTheme="minorHAnsi" w:hAnsiTheme="minorHAnsi" w:cs="Calibri"/>
-                <w:color w:val="000000"/>
-              </w:rPr>
-            </w:pPr>
-            <w:r>
-              <w:rPr>
-                <w:rFonts w:asciiTheme="minorHAnsi" w:hAnsiTheme="minorHAnsi" w:cs="Calibri"/>
-                <w:color w:val="000000"/>
-              </w:rPr>
-              <w:t> </w:t>
-            </w:r>
+              <w:jc w:val="center"/>
+              <w:rPr>
+                <w:rFonts w:asciiTheme="minorHAnsi" w:hAnsiTheme="minorHAnsi" w:cs="Calibri"/>
+                <w:b/>
+                <w:bCs/>
+                <w:color w:val="FF0000"/>
+              </w:rPr>
+            </w:pPr>
           </w:p>
         </w:tc>
         <w:tc>
@@ -21038,9 +20744,12 @@
           </w:tcPr>
           <w:p>
             <w:pPr>
-              <w:rPr>
-                <w:rFonts w:asciiTheme="minorHAnsi" w:hAnsiTheme="minorHAnsi" w:cs="Calibri"/>
-                <w:color w:val="000000"/>
+              <w:jc w:val="center"/>
+              <w:rPr>
+                <w:rFonts w:asciiTheme="minorHAnsi" w:hAnsiTheme="minorHAnsi" w:cs="Calibri"/>
+                <w:b/>
+                <w:bCs/>
+                <w:color w:val="FF0000"/>
               </w:rPr>
             </w:pPr>
           </w:p>
@@ -21224,18 +20933,14 @@
           </w:tcPr>
           <w:p>
             <w:pPr>
-              <w:rPr>
-                <w:rFonts w:asciiTheme="minorHAnsi" w:hAnsiTheme="minorHAnsi" w:cs="Calibri"/>
-                <w:color w:val="000000"/>
-              </w:rPr>
-            </w:pPr>
-            <w:r>
-              <w:rPr>
-                <w:rFonts w:asciiTheme="minorHAnsi" w:hAnsiTheme="minorHAnsi" w:cs="Calibri"/>
-                <w:color w:val="000000"/>
-              </w:rPr>
-              <w:t> </w:t>
-            </w:r>
+              <w:jc w:val="center"/>
+              <w:rPr>
+                <w:rFonts w:asciiTheme="minorHAnsi" w:hAnsiTheme="minorHAnsi" w:cs="Calibri"/>
+                <w:b/>
+                <w:bCs/>
+                <w:color w:val="FF0000"/>
+              </w:rPr>
+            </w:pPr>
           </w:p>
         </w:tc>
         <w:tc>
@@ -21254,18 +20959,14 @@
           </w:tcPr>
           <w:p>
             <w:pPr>
-              <w:rPr>
-                <w:rFonts w:asciiTheme="minorHAnsi" w:hAnsiTheme="minorHAnsi" w:cs="Calibri"/>
-                <w:color w:val="000000"/>
-              </w:rPr>
-            </w:pPr>
-            <w:r>
-              <w:rPr>
-                <w:rFonts w:asciiTheme="minorHAnsi" w:hAnsiTheme="minorHAnsi" w:cs="Calibri"/>
-                <w:color w:val="000000"/>
-              </w:rPr>
-              <w:t> </w:t>
-            </w:r>
+              <w:jc w:val="center"/>
+              <w:rPr>
+                <w:rFonts w:asciiTheme="minorHAnsi" w:hAnsiTheme="minorHAnsi" w:cs="Calibri"/>
+                <w:b/>
+                <w:bCs/>
+                <w:color w:val="FF0000"/>
+              </w:rPr>
+            </w:pPr>
           </w:p>
         </w:tc>
         <w:tc>
@@ -21280,9 +20981,12 @@
           </w:tcPr>
           <w:p>
             <w:pPr>
-              <w:rPr>
-                <w:rFonts w:asciiTheme="minorHAnsi" w:hAnsiTheme="minorHAnsi" w:cs="Calibri"/>
-                <w:color w:val="000000"/>
+              <w:jc w:val="center"/>
+              <w:rPr>
+                <w:rFonts w:asciiTheme="minorHAnsi" w:hAnsiTheme="minorHAnsi" w:cs="Calibri"/>
+                <w:b/>
+                <w:bCs/>
+                <w:color w:val="FF0000"/>
               </w:rPr>
             </w:pPr>
           </w:p>
@@ -21466,18 +21170,14 @@
           </w:tcPr>
           <w:p>
             <w:pPr>
-              <w:rPr>
-                <w:rFonts w:asciiTheme="minorHAnsi" w:hAnsiTheme="minorHAnsi" w:cs="Calibri"/>
-                <w:color w:val="000000"/>
-              </w:rPr>
-            </w:pPr>
-            <w:r>
-              <w:rPr>
-                <w:rFonts w:asciiTheme="minorHAnsi" w:hAnsiTheme="minorHAnsi" w:cs="Calibri"/>
-                <w:color w:val="000000"/>
-              </w:rPr>
-              <w:t> </w:t>
-            </w:r>
+              <w:jc w:val="center"/>
+              <w:rPr>
+                <w:rFonts w:asciiTheme="minorHAnsi" w:hAnsiTheme="minorHAnsi" w:cs="Calibri"/>
+                <w:b/>
+                <w:bCs/>
+                <w:color w:val="FF0000"/>
+              </w:rPr>
+            </w:pPr>
           </w:p>
         </w:tc>
         <w:tc>
@@ -21496,18 +21196,14 @@
           </w:tcPr>
           <w:p>
             <w:pPr>
-              <w:rPr>
-                <w:rFonts w:asciiTheme="minorHAnsi" w:hAnsiTheme="minorHAnsi" w:cs="Calibri"/>
-                <w:color w:val="000000"/>
-              </w:rPr>
-            </w:pPr>
-            <w:r>
-              <w:rPr>
-                <w:rFonts w:asciiTheme="minorHAnsi" w:hAnsiTheme="minorHAnsi" w:cs="Calibri"/>
-                <w:color w:val="000000"/>
-              </w:rPr>
-              <w:t> </w:t>
-            </w:r>
+              <w:jc w:val="center"/>
+              <w:rPr>
+                <w:rFonts w:asciiTheme="minorHAnsi" w:hAnsiTheme="minorHAnsi" w:cs="Calibri"/>
+                <w:b/>
+                <w:bCs/>
+                <w:color w:val="FF0000"/>
+              </w:rPr>
+            </w:pPr>
           </w:p>
         </w:tc>
         <w:tc>
@@ -21522,9 +21218,12 @@
           </w:tcPr>
           <w:p>
             <w:pPr>
-              <w:rPr>
-                <w:rFonts w:asciiTheme="minorHAnsi" w:hAnsiTheme="minorHAnsi" w:cs="Calibri"/>
-                <w:color w:val="000000"/>
+              <w:jc w:val="center"/>
+              <w:rPr>
+                <w:rFonts w:asciiTheme="minorHAnsi" w:hAnsiTheme="minorHAnsi" w:cs="Calibri"/>
+                <w:b/>
+                <w:bCs/>
+                <w:color w:val="FF0000"/>
               </w:rPr>
             </w:pPr>
           </w:p>
@@ -21708,18 +21407,14 @@
           </w:tcPr>
           <w:p>
             <w:pPr>
-              <w:rPr>
-                <w:rFonts w:asciiTheme="minorHAnsi" w:hAnsiTheme="minorHAnsi" w:cs="Calibri"/>
-                <w:color w:val="000000"/>
-              </w:rPr>
-            </w:pPr>
-            <w:r>
-              <w:rPr>
-                <w:rFonts w:asciiTheme="minorHAnsi" w:hAnsiTheme="minorHAnsi" w:cs="Calibri"/>
-                <w:color w:val="000000"/>
-              </w:rPr>
-              <w:t> </w:t>
-            </w:r>
+              <w:jc w:val="center"/>
+              <w:rPr>
+                <w:rFonts w:asciiTheme="minorHAnsi" w:hAnsiTheme="minorHAnsi" w:cs="Calibri"/>
+                <w:b/>
+                <w:bCs/>
+                <w:color w:val="FF0000"/>
+              </w:rPr>
+            </w:pPr>
           </w:p>
         </w:tc>
         <w:tc>
@@ -21738,18 +21433,14 @@
           </w:tcPr>
           <w:p>
             <w:pPr>
-              <w:rPr>
-                <w:rFonts w:asciiTheme="minorHAnsi" w:hAnsiTheme="minorHAnsi" w:cs="Calibri"/>
-                <w:color w:val="000000"/>
-              </w:rPr>
-            </w:pPr>
-            <w:r>
-              <w:rPr>
-                <w:rFonts w:asciiTheme="minorHAnsi" w:hAnsiTheme="minorHAnsi" w:cs="Calibri"/>
-                <w:color w:val="000000"/>
-              </w:rPr>
-              <w:t> </w:t>
-            </w:r>
+              <w:jc w:val="center"/>
+              <w:rPr>
+                <w:rFonts w:asciiTheme="minorHAnsi" w:hAnsiTheme="minorHAnsi" w:cs="Calibri"/>
+                <w:b/>
+                <w:bCs/>
+                <w:color w:val="FF0000"/>
+              </w:rPr>
+            </w:pPr>
           </w:p>
         </w:tc>
         <w:tc>
@@ -21764,9 +21455,12 @@
           </w:tcPr>
           <w:p>
             <w:pPr>
-              <w:rPr>
-                <w:rFonts w:asciiTheme="minorHAnsi" w:hAnsiTheme="minorHAnsi" w:cs="Calibri"/>
-                <w:color w:val="000000"/>
+              <w:jc w:val="center"/>
+              <w:rPr>
+                <w:rFonts w:asciiTheme="minorHAnsi" w:hAnsiTheme="minorHAnsi" w:cs="Calibri"/>
+                <w:b/>
+                <w:bCs/>
+                <w:color w:val="FF0000"/>
               </w:rPr>
             </w:pPr>
           </w:p>
@@ -21950,18 +21644,14 @@
           </w:tcPr>
           <w:p>
             <w:pPr>
-              <w:rPr>
-                <w:rFonts w:asciiTheme="minorHAnsi" w:hAnsiTheme="minorHAnsi" w:cs="Calibri"/>
-                <w:color w:val="000000"/>
-              </w:rPr>
-            </w:pPr>
-            <w:r>
-              <w:rPr>
-                <w:rFonts w:asciiTheme="minorHAnsi" w:hAnsiTheme="minorHAnsi" w:cs="Calibri"/>
-                <w:color w:val="000000"/>
-              </w:rPr>
-              <w:t> </w:t>
-            </w:r>
+              <w:jc w:val="center"/>
+              <w:rPr>
+                <w:rFonts w:asciiTheme="minorHAnsi" w:hAnsiTheme="minorHAnsi" w:cs="Calibri"/>
+                <w:b/>
+                <w:bCs/>
+                <w:color w:val="FF0000"/>
+              </w:rPr>
+            </w:pPr>
           </w:p>
         </w:tc>
         <w:tc>
@@ -21980,18 +21670,14 @@
           </w:tcPr>
           <w:p>
             <w:pPr>
-              <w:rPr>
-                <w:rFonts w:asciiTheme="minorHAnsi" w:hAnsiTheme="minorHAnsi" w:cs="Calibri"/>
-                <w:color w:val="000000"/>
-              </w:rPr>
-            </w:pPr>
-            <w:r>
-              <w:rPr>
-                <w:rFonts w:asciiTheme="minorHAnsi" w:hAnsiTheme="minorHAnsi" w:cs="Calibri"/>
-                <w:color w:val="000000"/>
-              </w:rPr>
-              <w:t> </w:t>
-            </w:r>
+              <w:jc w:val="center"/>
+              <w:rPr>
+                <w:rFonts w:asciiTheme="minorHAnsi" w:hAnsiTheme="minorHAnsi" w:cs="Calibri"/>
+                <w:b/>
+                <w:bCs/>
+                <w:color w:val="FF0000"/>
+              </w:rPr>
+            </w:pPr>
           </w:p>
         </w:tc>
         <w:tc>
@@ -22006,9 +21692,12 @@
           </w:tcPr>
           <w:p>
             <w:pPr>
-              <w:rPr>
-                <w:rFonts w:asciiTheme="minorHAnsi" w:hAnsiTheme="minorHAnsi" w:cs="Calibri"/>
-                <w:color w:val="000000"/>
+              <w:jc w:val="center"/>
+              <w:rPr>
+                <w:rFonts w:asciiTheme="minorHAnsi" w:hAnsiTheme="minorHAnsi" w:cs="Calibri"/>
+                <w:b/>
+                <w:bCs/>
+                <w:color w:val="FF0000"/>
               </w:rPr>
             </w:pPr>
           </w:p>
@@ -22192,18 +21881,14 @@
           </w:tcPr>
           <w:p>
             <w:pPr>
-              <w:rPr>
-                <w:rFonts w:asciiTheme="minorHAnsi" w:hAnsiTheme="minorHAnsi" w:cs="Calibri"/>
-                <w:color w:val="000000"/>
-              </w:rPr>
-            </w:pPr>
-            <w:r>
-              <w:rPr>
-                <w:rFonts w:asciiTheme="minorHAnsi" w:hAnsiTheme="minorHAnsi" w:cs="Calibri"/>
-                <w:color w:val="000000"/>
-              </w:rPr>
-              <w:t> </w:t>
-            </w:r>
+              <w:jc w:val="center"/>
+              <w:rPr>
+                <w:rFonts w:asciiTheme="minorHAnsi" w:hAnsiTheme="minorHAnsi" w:cs="Calibri"/>
+                <w:b/>
+                <w:bCs/>
+                <w:color w:val="FF0000"/>
+              </w:rPr>
+            </w:pPr>
           </w:p>
         </w:tc>
         <w:tc>
@@ -22222,18 +21907,14 @@
           </w:tcPr>
           <w:p>
             <w:pPr>
-              <w:rPr>
-                <w:rFonts w:asciiTheme="minorHAnsi" w:hAnsiTheme="minorHAnsi" w:cs="Calibri"/>
-                <w:color w:val="000000"/>
-              </w:rPr>
-            </w:pPr>
-            <w:r>
-              <w:rPr>
-                <w:rFonts w:asciiTheme="minorHAnsi" w:hAnsiTheme="minorHAnsi" w:cs="Calibri"/>
-                <w:color w:val="000000"/>
-              </w:rPr>
-              <w:t> </w:t>
-            </w:r>
+              <w:jc w:val="center"/>
+              <w:rPr>
+                <w:rFonts w:asciiTheme="minorHAnsi" w:hAnsiTheme="minorHAnsi" w:cs="Calibri"/>
+                <w:b/>
+                <w:bCs/>
+                <w:color w:val="FF0000"/>
+              </w:rPr>
+            </w:pPr>
           </w:p>
         </w:tc>
         <w:tc>
@@ -22248,9 +21929,12 @@
           </w:tcPr>
           <w:p>
             <w:pPr>
-              <w:rPr>
-                <w:rFonts w:asciiTheme="minorHAnsi" w:hAnsiTheme="minorHAnsi" w:cs="Calibri"/>
-                <w:color w:val="000000"/>
+              <w:jc w:val="center"/>
+              <w:rPr>
+                <w:rFonts w:asciiTheme="minorHAnsi" w:hAnsiTheme="minorHAnsi" w:cs="Calibri"/>
+                <w:b/>
+                <w:bCs/>
+                <w:color w:val="FF0000"/>
               </w:rPr>
             </w:pPr>
           </w:p>
@@ -22434,18 +22118,14 @@
           </w:tcPr>
           <w:p>
             <w:pPr>
-              <w:rPr>
-                <w:rFonts w:asciiTheme="minorHAnsi" w:hAnsiTheme="minorHAnsi" w:cs="Calibri"/>
-                <w:color w:val="000000"/>
-              </w:rPr>
-            </w:pPr>
-            <w:r>
-              <w:rPr>
-                <w:rFonts w:asciiTheme="minorHAnsi" w:hAnsiTheme="minorHAnsi" w:cs="Calibri"/>
-                <w:color w:val="000000"/>
-              </w:rPr>
-              <w:t> </w:t>
-            </w:r>
+              <w:jc w:val="center"/>
+              <w:rPr>
+                <w:rFonts w:asciiTheme="minorHAnsi" w:hAnsiTheme="minorHAnsi" w:cs="Calibri"/>
+                <w:b/>
+                <w:bCs/>
+                <w:color w:val="FF0000"/>
+              </w:rPr>
+            </w:pPr>
           </w:p>
         </w:tc>
         <w:tc>
@@ -22464,18 +22144,14 @@
           </w:tcPr>
           <w:p>
             <w:pPr>
-              <w:rPr>
-                <w:rFonts w:asciiTheme="minorHAnsi" w:hAnsiTheme="minorHAnsi" w:cs="Calibri"/>
-                <w:color w:val="000000"/>
-              </w:rPr>
-            </w:pPr>
-            <w:r>
-              <w:rPr>
-                <w:rFonts w:asciiTheme="minorHAnsi" w:hAnsiTheme="minorHAnsi" w:cs="Calibri"/>
-                <w:color w:val="000000"/>
-              </w:rPr>
-              <w:t> </w:t>
-            </w:r>
+              <w:jc w:val="center"/>
+              <w:rPr>
+                <w:rFonts w:asciiTheme="minorHAnsi" w:hAnsiTheme="minorHAnsi" w:cs="Calibri"/>
+                <w:b/>
+                <w:bCs/>
+                <w:color w:val="FF0000"/>
+              </w:rPr>
+            </w:pPr>
           </w:p>
         </w:tc>
         <w:tc>
@@ -22490,9 +22166,12 @@
           </w:tcPr>
           <w:p>
             <w:pPr>
-              <w:rPr>
-                <w:rFonts w:asciiTheme="minorHAnsi" w:hAnsiTheme="minorHAnsi" w:cs="Calibri"/>
-                <w:color w:val="000000"/>
+              <w:jc w:val="center"/>
+              <w:rPr>
+                <w:rFonts w:asciiTheme="minorHAnsi" w:hAnsiTheme="minorHAnsi" w:cs="Calibri"/>
+                <w:b/>
+                <w:bCs/>
+                <w:color w:val="FF0000"/>
               </w:rPr>
             </w:pPr>
           </w:p>
@@ -22676,18 +22355,14 @@
           </w:tcPr>
           <w:p>
             <w:pPr>
-              <w:rPr>
-                <w:rFonts w:asciiTheme="minorHAnsi" w:hAnsiTheme="minorHAnsi" w:cs="Calibri"/>
-                <w:color w:val="000000"/>
-              </w:rPr>
-            </w:pPr>
-            <w:r>
-              <w:rPr>
-                <w:rFonts w:asciiTheme="minorHAnsi" w:hAnsiTheme="minorHAnsi" w:cs="Calibri"/>
-                <w:color w:val="000000"/>
-              </w:rPr>
-              <w:t> </w:t>
-            </w:r>
+              <w:jc w:val="center"/>
+              <w:rPr>
+                <w:rFonts w:asciiTheme="minorHAnsi" w:hAnsiTheme="minorHAnsi" w:cs="Calibri"/>
+                <w:b/>
+                <w:bCs/>
+                <w:color w:val="FF0000"/>
+              </w:rPr>
+            </w:pPr>
           </w:p>
         </w:tc>
         <w:tc>
@@ -22706,18 +22381,14 @@
           </w:tcPr>
           <w:p>
             <w:pPr>
-              <w:rPr>
-                <w:rFonts w:asciiTheme="minorHAnsi" w:hAnsiTheme="minorHAnsi" w:cs="Calibri"/>
-                <w:color w:val="000000"/>
-              </w:rPr>
-            </w:pPr>
-            <w:r>
-              <w:rPr>
-                <w:rFonts w:asciiTheme="minorHAnsi" w:hAnsiTheme="minorHAnsi" w:cs="Calibri"/>
-                <w:color w:val="000000"/>
-              </w:rPr>
-              <w:t> </w:t>
-            </w:r>
+              <w:jc w:val="center"/>
+              <w:rPr>
+                <w:rFonts w:asciiTheme="minorHAnsi" w:hAnsiTheme="minorHAnsi" w:cs="Calibri"/>
+                <w:b/>
+                <w:bCs/>
+                <w:color w:val="FF0000"/>
+              </w:rPr>
+            </w:pPr>
           </w:p>
         </w:tc>
         <w:tc>
@@ -22732,9 +22403,12 @@
           </w:tcPr>
           <w:p>
             <w:pPr>
-              <w:rPr>
-                <w:rFonts w:asciiTheme="minorHAnsi" w:hAnsiTheme="minorHAnsi" w:cs="Calibri"/>
-                <w:color w:val="000000"/>
+              <w:jc w:val="center"/>
+              <w:rPr>
+                <w:rFonts w:asciiTheme="minorHAnsi" w:hAnsiTheme="minorHAnsi" w:cs="Calibri"/>
+                <w:b/>
+                <w:bCs/>
+                <w:color w:val="FF0000"/>
               </w:rPr>
             </w:pPr>
           </w:p>
@@ -25271,6 +24945,7 @@
   <w:style w:type="character" w:default="1" w:styleId="DefaultParagraphFont">
     <w:name w:val="Default Paragraph Font"/>
     <w:uiPriority w:val="1"/>
+    <w:semiHidden/>
     <w:unhideWhenUsed/>
   </w:style>
   <w:style w:type="table" w:default="1" w:styleId="TableNormal">

</xml_diff>